<commit_message>
Se modifica lección 01
</commit_message>
<xml_diff>
--- a/Leccion01/Programacion Orientada a Objetos - Java.docx
+++ b/Leccion01/Programacion Orientada a Objetos - Java.docx
@@ -1,6 +1,6 @@
 
 <file path=word/document.xml><?xml version="1.0" encoding="utf-8"?>
-<w:document xmlns:wpc="http://schemas.microsoft.com/office/word/2010/wordprocessingCanvas" xmlns:cx="http://schemas.microsoft.com/office/drawing/2014/chartex" xmlns:cx1="http://schemas.microsoft.com/office/drawing/2015/9/8/chartex" xmlns:cx2="http://schemas.microsoft.com/office/drawing/2015/10/21/chartex" xmlns:cx3="http://schemas.microsoft.com/office/drawing/2016/5/9/chartex" xmlns:cx4="http://schemas.microsoft.com/office/drawing/2016/5/10/chartex" xmlns:cx5="http://schemas.microsoft.com/office/drawing/2016/5/11/chartex" xmlns:cx6="http://schemas.microsoft.com/office/drawing/2016/5/12/chartex" xmlns:cx7="http://schemas.microsoft.com/office/drawing/2016/5/13/chartex" xmlns:cx8="http://schemas.microsoft.com/office/drawing/2016/5/14/chartex" xmlns:mc="http://schemas.openxmlformats.org/markup-compatibility/2006" xmlns:aink="http://schemas.microsoft.com/office/drawing/2016/ink" xmlns:am3d="http://schemas.microsoft.com/office/drawing/2017/model3d" xmlns:o="urn:schemas-microsoft-com:office:office" xmlns:r="http://schemas.openxmlformats.org/officeDocument/2006/relationships" xmlns:m="http://schemas.openxmlformats.org/officeDocument/2006/math" xmlns:v="urn:schemas-microsoft-com:vml" xmlns:wp14="http://schemas.microsoft.com/office/word/2010/wordprocessingDrawing" xmlns:wp="http://schemas.openxmlformats.org/drawingml/2006/wordprocessingDrawing" xmlns:w10="urn:schemas-microsoft-com:office:word" xmlns:w="http://schemas.openxmlformats.org/wordprocessingml/2006/main" xmlns:w14="http://schemas.microsoft.com/office/word/2010/wordml" xmlns:w15="http://schemas.microsoft.com/office/word/2012/wordml" xmlns:w16cid="http://schemas.microsoft.com/office/word/2016/wordml/cid" xmlns:w16se="http://schemas.microsoft.com/office/word/2015/wordml/symex" xmlns:wpg="http://schemas.microsoft.com/office/word/2010/wordprocessingGroup" xmlns:wpi="http://schemas.microsoft.com/office/word/2010/wordprocessingInk" xmlns:wne="http://schemas.microsoft.com/office/word/2006/wordml" xmlns:wps="http://schemas.microsoft.com/office/word/2010/wordprocessingShape" mc:Ignorable="w14 w15 w16se w16cid wp14">
+<w:document xmlns:wpc="http://schemas.microsoft.com/office/word/2010/wordprocessingCanvas" xmlns:cx="http://schemas.microsoft.com/office/drawing/2014/chartex" xmlns:mc="http://schemas.openxmlformats.org/markup-compatibility/2006" xmlns:o="urn:schemas-microsoft-com:office:office" xmlns:r="http://schemas.openxmlformats.org/officeDocument/2006/relationships" xmlns:m="http://schemas.openxmlformats.org/officeDocument/2006/math" xmlns:v="urn:schemas-microsoft-com:vml" xmlns:wp14="http://schemas.microsoft.com/office/word/2010/wordprocessingDrawing" xmlns:wp="http://schemas.openxmlformats.org/drawingml/2006/wordprocessingDrawing" xmlns:w10="urn:schemas-microsoft-com:office:word" xmlns:w="http://schemas.openxmlformats.org/wordprocessingml/2006/main" xmlns:w14="http://schemas.microsoft.com/office/word/2010/wordml" xmlns:w15="http://schemas.microsoft.com/office/word/2012/wordml" xmlns:w16se="http://schemas.microsoft.com/office/word/2015/wordml/symex" xmlns:wpg="http://schemas.microsoft.com/office/word/2010/wordprocessingGroup" xmlns:wpi="http://schemas.microsoft.com/office/word/2010/wordprocessingInk" xmlns:wne="http://schemas.microsoft.com/office/word/2006/wordml" xmlns:wps="http://schemas.microsoft.com/office/word/2010/wordprocessingShape" mc:Ignorable="w14 w15 w16se wp14">
   <w:body>
     <w:p>
       <w:pPr>
@@ -32,10 +32,76 @@
           <w:color w:val="0070C0"/>
         </w:rPr>
       </w:pPr>
+      <w:r>
+        <w:rPr>
+          <w:noProof/>
+          <w:color w:val="0070C0"/>
+          <w:lang w:eastAsia="es-MX"/>
+        </w:rPr>
+        <w:drawing>
+          <wp:inline distT="0" distB="0" distL="0" distR="0">
+            <wp:extent cx="5612130" cy="4875530"/>
+            <wp:effectExtent l="0" t="0" r="7620" b="1270"/>
+            <wp:docPr id="2" name="Imagen 2"/>
+            <wp:cNvGraphicFramePr>
+              <a:graphicFrameLocks xmlns:a="http://schemas.openxmlformats.org/drawingml/2006/main" noChangeAspect="1"/>
+            </wp:cNvGraphicFramePr>
+            <a:graphic xmlns:a="http://schemas.openxmlformats.org/drawingml/2006/main">
+              <a:graphicData uri="http://schemas.openxmlformats.org/drawingml/2006/picture">
+                <pic:pic xmlns:pic="http://schemas.openxmlformats.org/drawingml/2006/picture">
+                  <pic:nvPicPr>
+                    <pic:cNvPr id="2" name="tea-ge8980b9cb_1280.png"/>
+                    <pic:cNvPicPr/>
+                  </pic:nvPicPr>
+                  <pic:blipFill>
+                    <a:blip r:embed="rId7">
+                      <a:extLst>
+                        <a:ext uri="{28A0092B-C50C-407E-A947-70E740481C1C}">
+                          <a14:useLocalDpi xmlns:a14="http://schemas.microsoft.com/office/drawing/2010/main" val="0"/>
+                        </a:ext>
+                      </a:extLst>
+                    </a:blip>
+                    <a:stretch>
+                      <a:fillRect/>
+                    </a:stretch>
+                  </pic:blipFill>
+                  <pic:spPr>
+                    <a:xfrm>
+                      <a:off x="0" y="0"/>
+                      <a:ext cx="5612130" cy="4875530"/>
+                    </a:xfrm>
+                    <a:prstGeom prst="rect">
+                      <a:avLst/>
+                    </a:prstGeom>
+                  </pic:spPr>
+                </pic:pic>
+              </a:graphicData>
+            </a:graphic>
+          </wp:inline>
+        </w:drawing>
+      </w:r>
     </w:p>
     <w:p/>
     <w:p>
       <w:pPr>
+        <w:rPr>
+          <w:rFonts w:asciiTheme="majorHAnsi" w:eastAsiaTheme="majorEastAsia" w:hAnsiTheme="majorHAnsi" w:cstheme="majorBidi"/>
+          <w:color w:val="0070C0"/>
+          <w:spacing w:val="-10"/>
+          <w:kern w:val="28"/>
+          <w:sz w:val="56"/>
+          <w:szCs w:val="56"/>
+        </w:rPr>
+      </w:pPr>
+      <w:r>
+        <w:rPr>
+          <w:color w:val="0070C0"/>
+        </w:rPr>
+        <w:br w:type="page"/>
+      </w:r>
+    </w:p>
+    <w:p>
+      <w:pPr>
         <w:pStyle w:val="Ttulo"/>
         <w:rPr>
           <w:color w:val="0070C0"/>
@@ -45,9 +111,11 @@
         <w:rPr>
           <w:color w:val="0070C0"/>
         </w:rPr>
+        <w:lastRenderedPageBreak/>
         <w:t>Introducción</w:t>
       </w:r>
     </w:p>
+    <w:p/>
     <w:p>
       <w:pPr>
         <w:pStyle w:val="Prrafodelista"/>
@@ -57,7 +125,13 @@
         </w:numPr>
       </w:pPr>
       <w:r>
-        <w:t>Los objetos son los bloques de construcción fundamentales de los programas Java.</w:t>
+        <w:t>Los objetos son los bloques de construcción fundamentales de los programas</w:t>
+      </w:r>
+      <w:r>
+        <w:t xml:space="preserve"> en el lenguaje de programación orientada a objetos</w:t>
+      </w:r>
+      <w:r>
+        <w:t xml:space="preserve"> Java.</w:t>
       </w:r>
     </w:p>
     <w:p>
@@ -69,22 +143,7 @@
         </w:numPr>
       </w:pPr>
       <w:r>
-        <w:t>Cada</w:t>
-      </w:r>
-      <w:r>
-        <w:t xml:space="preserve"> </w:t>
-      </w:r>
-      <w:r>
-        <w:t>objeto pertenece a una clase, que define las capacidades del objeto en términos</w:t>
-      </w:r>
-      <w:r>
-        <w:t xml:space="preserve"> </w:t>
-      </w:r>
-      <w:r>
-        <w:t>de sus variables y métodos.</w:t>
-      </w:r>
-      <w:r>
-        <w:t>}</w:t>
+        <w:t>Cada objeto pertenece a una clase, que define las capacidades del objeto en términos de sus variables y métodos.</w:t>
       </w:r>
     </w:p>
     <w:p>
@@ -98,7 +157,7 @@
       <w:r>
         <w:t xml:space="preserve">Referencia a </w:t>
       </w:r>
-      <w:hyperlink r:id="rId7" w:history="1">
+      <w:hyperlink r:id="rId8" w:history="1">
         <w:r>
           <w:rPr>
             <w:rStyle w:val="Hipervnculo"/>
@@ -112,6 +171,7 @@
     </w:p>
     <w:p>
       <w:pPr>
+        <w:jc w:val="right"/>
         <w:rPr>
           <w:rFonts w:asciiTheme="majorHAnsi" w:eastAsiaTheme="majorEastAsia" w:hAnsiTheme="majorHAnsi" w:cstheme="majorBidi"/>
           <w:color w:val="0070C0"/>
@@ -123,6 +183,54 @@
       </w:pPr>
       <w:r>
         <w:rPr>
+          <w:noProof/>
+          <w:color w:val="0070C0"/>
+          <w:lang w:eastAsia="es-MX"/>
+        </w:rPr>
+        <w:drawing>
+          <wp:inline distT="0" distB="0" distL="0" distR="0">
+            <wp:extent cx="3771678" cy="2121408"/>
+            <wp:effectExtent l="0" t="0" r="635" b="0"/>
+            <wp:docPr id="3" name="Imagen 3"/>
+            <wp:cNvGraphicFramePr>
+              <a:graphicFrameLocks xmlns:a="http://schemas.openxmlformats.org/drawingml/2006/main" noChangeAspect="1"/>
+            </wp:cNvGraphicFramePr>
+            <a:graphic xmlns:a="http://schemas.openxmlformats.org/drawingml/2006/main">
+              <a:graphicData uri="http://schemas.openxmlformats.org/drawingml/2006/picture">
+                <pic:pic xmlns:pic="http://schemas.openxmlformats.org/drawingml/2006/picture">
+                  <pic:nvPicPr>
+                    <pic:cNvPr id="3" name="cubes-ge5fac7be8_1280.png"/>
+                    <pic:cNvPicPr/>
+                  </pic:nvPicPr>
+                  <pic:blipFill>
+                    <a:blip r:embed="rId9" cstate="print">
+                      <a:extLst>
+                        <a:ext uri="{28A0092B-C50C-407E-A947-70E740481C1C}">
+                          <a14:useLocalDpi xmlns:a14="http://schemas.microsoft.com/office/drawing/2010/main" val="0"/>
+                        </a:ext>
+                      </a:extLst>
+                    </a:blip>
+                    <a:stretch>
+                      <a:fillRect/>
+                    </a:stretch>
+                  </pic:blipFill>
+                  <pic:spPr>
+                    <a:xfrm>
+                      <a:off x="0" y="0"/>
+                      <a:ext cx="3778649" cy="2125329"/>
+                    </a:xfrm>
+                    <a:prstGeom prst="rect">
+                      <a:avLst/>
+                    </a:prstGeom>
+                  </pic:spPr>
+                </pic:pic>
+              </a:graphicData>
+            </a:graphic>
+          </wp:inline>
+        </w:drawing>
+      </w:r>
+      <w:r>
+        <w:rPr>
           <w:color w:val="0070C0"/>
         </w:rPr>
         <w:br w:type="page"/>
@@ -164,10 +272,7 @@
         </w:numPr>
       </w:pPr>
       <w:r>
-        <w:t>Puede describir los comportamientos de sus objetos.</w:t>
-      </w:r>
-      <w:r>
-        <w:t xml:space="preserve"> </w:t>
+        <w:t xml:space="preserve">Puede describir los comportamientos de sus objetos. </w:t>
       </w:r>
     </w:p>
     <w:p>
@@ -179,13 +284,59 @@
         </w:numPr>
       </w:pPr>
       <w:r>
-        <w:t>E</w:t>
-      </w:r>
-      <w:r>
-        <w:t>s la base de cómo se construyen o instancian los objetos</w:t>
-      </w:r>
-      <w:r>
-        <w:t>.</w:t>
+        <w:t>Es la base de cómo se construyen o instancian los objetos.</w:t>
+      </w:r>
+    </w:p>
+    <w:p>
+      <w:pPr>
+        <w:jc w:val="right"/>
+      </w:pPr>
+      <w:r>
+        <w:rPr>
+          <w:noProof/>
+          <w:lang w:eastAsia="es-MX"/>
+        </w:rPr>
+        <w:drawing>
+          <wp:inline distT="0" distB="0" distL="0" distR="0">
+            <wp:extent cx="3621024" cy="2271436"/>
+            <wp:effectExtent l="0" t="0" r="0" b="0"/>
+            <wp:docPr id="4" name="Imagen 4"/>
+            <wp:cNvGraphicFramePr>
+              <a:graphicFrameLocks xmlns:a="http://schemas.openxmlformats.org/drawingml/2006/main" noChangeAspect="1"/>
+            </wp:cNvGraphicFramePr>
+            <a:graphic xmlns:a="http://schemas.openxmlformats.org/drawingml/2006/main">
+              <a:graphicData uri="http://schemas.openxmlformats.org/drawingml/2006/picture">
+                <pic:pic xmlns:pic="http://schemas.openxmlformats.org/drawingml/2006/picture">
+                  <pic:nvPicPr>
+                    <pic:cNvPr id="4" name="muffin-pan-g8766eeb2f_1280.png"/>
+                    <pic:cNvPicPr/>
+                  </pic:nvPicPr>
+                  <pic:blipFill>
+                    <a:blip r:embed="rId10" cstate="print">
+                      <a:extLst>
+                        <a:ext uri="{28A0092B-C50C-407E-A947-70E740481C1C}">
+                          <a14:useLocalDpi xmlns:a14="http://schemas.microsoft.com/office/drawing/2010/main" val="0"/>
+                        </a:ext>
+                      </a:extLst>
+                    </a:blip>
+                    <a:stretch>
+                      <a:fillRect/>
+                    </a:stretch>
+                  </pic:blipFill>
+                  <pic:spPr>
+                    <a:xfrm>
+                      <a:off x="0" y="0"/>
+                      <a:ext cx="3626692" cy="2274992"/>
+                    </a:xfrm>
+                    <a:prstGeom prst="rect">
+                      <a:avLst/>
+                    </a:prstGeom>
+                  </pic:spPr>
+                </pic:pic>
+              </a:graphicData>
+            </a:graphic>
+          </wp:inline>
+        </w:drawing>
       </w:r>
     </w:p>
     <w:p/>
@@ -217,6 +368,7 @@
     </w:p>
     <w:p>
       <w:pPr>
+        <w:jc w:val="right"/>
         <w:rPr>
           <w:rFonts w:asciiTheme="majorHAnsi" w:eastAsiaTheme="majorEastAsia" w:hAnsiTheme="majorHAnsi" w:cstheme="majorBidi"/>
           <w:spacing w:val="-10"/>
@@ -226,6 +378,53 @@
         </w:rPr>
       </w:pPr>
       <w:r>
+        <w:rPr>
+          <w:noProof/>
+          <w:lang w:eastAsia="es-MX"/>
+        </w:rPr>
+        <w:drawing>
+          <wp:inline distT="0" distB="0" distL="0" distR="0">
+            <wp:extent cx="3231422" cy="2283714"/>
+            <wp:effectExtent l="0" t="0" r="7620" b="2540"/>
+            <wp:docPr id="5" name="Imagen 5"/>
+            <wp:cNvGraphicFramePr>
+              <a:graphicFrameLocks xmlns:a="http://schemas.openxmlformats.org/drawingml/2006/main" noChangeAspect="1"/>
+            </wp:cNvGraphicFramePr>
+            <a:graphic xmlns:a="http://schemas.openxmlformats.org/drawingml/2006/main">
+              <a:graphicData uri="http://schemas.openxmlformats.org/drawingml/2006/picture">
+                <pic:pic xmlns:pic="http://schemas.openxmlformats.org/drawingml/2006/picture">
+                  <pic:nvPicPr>
+                    <pic:cNvPr id="5" name="bake-g4c2513b41_1920.jpg"/>
+                    <pic:cNvPicPr/>
+                  </pic:nvPicPr>
+                  <pic:blipFill>
+                    <a:blip r:embed="rId11" cstate="print">
+                      <a:extLst>
+                        <a:ext uri="{28A0092B-C50C-407E-A947-70E740481C1C}">
+                          <a14:useLocalDpi xmlns:a14="http://schemas.microsoft.com/office/drawing/2010/main" val="0"/>
+                        </a:ext>
+                      </a:extLst>
+                    </a:blip>
+                    <a:stretch>
+                      <a:fillRect/>
+                    </a:stretch>
+                  </pic:blipFill>
+                  <pic:spPr>
+                    <a:xfrm>
+                      <a:off x="0" y="0"/>
+                      <a:ext cx="3233916" cy="2285477"/>
+                    </a:xfrm>
+                    <a:prstGeom prst="rect">
+                      <a:avLst/>
+                    </a:prstGeom>
+                  </pic:spPr>
+                </pic:pic>
+              </a:graphicData>
+            </a:graphic>
+          </wp:inline>
+        </w:drawing>
+      </w:r>
+      <w:r>
         <w:br w:type="page"/>
       </w:r>
     </w:p>
@@ -250,34 +449,7 @@
         <w:ind w:left="708"/>
       </w:pPr>
       <w:r>
-        <w:t>Un diagrama de clases representa la funcionalidad de cada clase en un programa y</w:t>
-      </w:r>
-      <w:r>
-        <w:t xml:space="preserve"> </w:t>
-      </w:r>
-      <w:r>
-        <w:t>las dependencias entre estas clases. Un diagrama de clases tiene un rectángulo</w:t>
-      </w:r>
-      <w:r>
-        <w:t xml:space="preserve"> </w:t>
-      </w:r>
-      <w:r>
-        <w:t>para cada clase. Los rectángulos tienen tres secciones: la sección superior contiene</w:t>
-      </w:r>
-      <w:r>
-        <w:t xml:space="preserve"> </w:t>
-      </w:r>
-      <w:r>
-        <w:t>el nombre de la clase, la sección central contiene declaraciones de variables,</w:t>
-      </w:r>
-      <w:r>
-        <w:t xml:space="preserve"> </w:t>
-      </w:r>
-      <w:r>
-        <w:t>y la sección inferior contiene declaraciones de métodos</w:t>
-      </w:r>
-      <w:r>
-        <w:t>.</w:t>
+        <w:t>Un diagrama de clases representa la funcionalidad de cada clase en un programa y las dependencias entre estas clases. Un diagrama de clases tiene un rectángulo para cada clase. Los rectángulos tienen tres secciones: la sección superior contiene el nombre de la clase, la sección central contiene declaraciones de variables, y la sección inferior contiene declaraciones de métodos.</w:t>
       </w:r>
     </w:p>
     <w:p/>
@@ -286,13 +458,7 @@
         <w:ind w:left="708"/>
       </w:pPr>
       <w:r>
-        <w:t>Los diagramas de clases pertenecen a un sistema de notación estándar conocido como UML</w:t>
-      </w:r>
-      <w:r>
-        <w:t xml:space="preserve"> </w:t>
-      </w:r>
-      <w:r>
-        <w:t>(lenguaje de modelado).</w:t>
+        <w:t>Los diagramas de clases pertenecen a un sistema de notación estándar conocido como UML (lenguaje de modelado).</w:t>
       </w:r>
     </w:p>
     <w:p/>
@@ -317,15 +483,7 @@
         <w:ind w:left="708"/>
       </w:pPr>
       <w:r>
-        <w:t xml:space="preserve">Después, de varias entrevistas con los interesados de la biblioteca, </w:t>
-      </w:r>
-      <w:proofErr w:type="spellStart"/>
-      <w:r>
-        <w:t>el</w:t>
-      </w:r>
-      <w:proofErr w:type="spellEnd"/>
-      <w:r>
-        <w:t xml:space="preserve"> estudiante ha creado el siguiente diagrama de clase</w:t>
+        <w:t>Después, de varias entrevistas con los interesados de la biblioteca, el estudiante ha creado el siguiente diagrama de clase</w:t>
       </w:r>
     </w:p>
     <w:p>
@@ -355,7 +513,7 @@
                     <pic:cNvPicPr/>
                   </pic:nvPicPr>
                   <pic:blipFill>
-                    <a:blip r:embed="rId8">
+                    <a:blip r:embed="rId12">
                       <a:extLst>
                         <a:ext uri="{28A0092B-C50C-407E-A947-70E740481C1C}">
                           <a14:useLocalDpi xmlns:a14="http://schemas.microsoft.com/office/drawing/2010/main" val="0"/>
@@ -582,6 +740,7 @@
       <w:r>
         <w:rPr>
           <w:b/>
+          <w:color w:val="5B9BD5" w:themeColor="accent1"/>
           <w:sz w:val="24"/>
           <w:szCs w:val="24"/>
         </w:rPr>
@@ -591,6 +750,7 @@
       <w:r>
         <w:rPr>
           <w:b/>
+          <w:color w:val="5B9BD5" w:themeColor="accent1"/>
           <w:sz w:val="24"/>
           <w:szCs w:val="24"/>
         </w:rPr>
@@ -600,6 +760,7 @@
       <w:r>
         <w:rPr>
           <w:b/>
+          <w:color w:val="5B9BD5" w:themeColor="accent1"/>
           <w:sz w:val="24"/>
           <w:szCs w:val="24"/>
         </w:rPr>
@@ -609,6 +770,7 @@
       <w:r>
         <w:rPr>
           <w:b/>
+          <w:color w:val="5B9BD5" w:themeColor="accent1"/>
           <w:sz w:val="24"/>
           <w:szCs w:val="24"/>
         </w:rPr>
@@ -618,6 +780,7 @@
       <w:r>
         <w:rPr>
           <w:b/>
+          <w:color w:val="5B9BD5" w:themeColor="accent1"/>
           <w:sz w:val="24"/>
           <w:szCs w:val="24"/>
         </w:rPr>
@@ -627,6 +790,7 @@
       <w:r>
         <w:rPr>
           <w:b/>
+          <w:color w:val="5B9BD5" w:themeColor="accent1"/>
           <w:sz w:val="24"/>
           <w:szCs w:val="24"/>
         </w:rPr>
@@ -719,7 +883,13 @@
         <w:t xml:space="preserve"> </w:t>
       </w:r>
       <w:r>
-        <w:t>Implementando la clase Libro</w:t>
+        <w:t xml:space="preserve">Implementando la clase </w:t>
+      </w:r>
+      <w:r>
+        <w:rPr>
+          <w:b/>
+        </w:rPr>
+        <w:t>Libro</w:t>
       </w:r>
     </w:p>
     <w:p>
@@ -820,10 +990,10 @@
                   <v:path o:extrusionok="f" gradientshapeok="t" o:connecttype="rect"/>
                   <o:lock v:ext="edit" aspectratio="t"/>
                 </v:shapetype>
-                <v:shape id="_x0000_i1025" type="#_x0000_t75" style="width:3in;height:141.5pt" o:ole="">
-                  <v:imagedata r:id="rId9" o:title=""/>
+                <v:shape id="_x0000_i1025" type="#_x0000_t75" style="width:3in;height:141.7pt" o:ole="">
+                  <v:imagedata r:id="rId13" o:title=""/>
                 </v:shape>
-                <o:OLEObject Type="Embed" ProgID="PBrush" ShapeID="_x0000_i1025" DrawAspect="Content" ObjectID="_1706894002" r:id="rId10"/>
+                <o:OLEObject Type="Embed" ProgID="PBrush" ShapeID="_x0000_i1025" DrawAspect="Content" ObjectID="_1707113728" r:id="rId14"/>
               </w:object>
             </w:r>
           </w:p>
@@ -1014,7 +1184,62 @@
         <w:t>del archivo</w:t>
       </w:r>
       <w:r>
-        <w:t>; es decir, el nombre del archivo fuente es Libro.java</w:t>
+        <w:t xml:space="preserve">; es decir, el nombre del archivo fuente es </w:t>
+      </w:r>
+      <w:r>
+        <w:rPr>
+          <w:b/>
+        </w:rPr>
+        <w:t>Libro.java</w:t>
+      </w:r>
+    </w:p>
+    <w:p>
+      <w:pPr>
+        <w:pStyle w:val="Prrafodelista"/>
+        <w:numPr>
+          <w:ilvl w:val="0"/>
+          <w:numId w:val="1"/>
+        </w:numPr>
+      </w:pPr>
+      <w:r>
+        <w:t xml:space="preserve">La </w:t>
+      </w:r>
+      <w:r>
+        <w:t xml:space="preserve">instrucción para compilar el archivo fuente </w:t>
+      </w:r>
+      <w:proofErr w:type="spellStart"/>
+      <w:r>
+        <w:rPr>
+          <w:b/>
+        </w:rPr>
+        <w:t>javac</w:t>
+      </w:r>
+      <w:proofErr w:type="spellEnd"/>
+      <w:r>
+        <w:rPr>
+          <w:b/>
+        </w:rPr>
+        <w:t xml:space="preserve"> Libro.java</w:t>
+      </w:r>
+    </w:p>
+    <w:p>
+      <w:pPr>
+        <w:pStyle w:val="Prrafodelista"/>
+        <w:numPr>
+          <w:ilvl w:val="0"/>
+          <w:numId w:val="1"/>
+        </w:numPr>
+      </w:pPr>
+      <w:r>
+        <w:t xml:space="preserve">Recuerda que la clase no se puede ejecutar porque no tiene el método </w:t>
+      </w:r>
+      <w:proofErr w:type="spellStart"/>
+      <w:r>
+        <w:t>main</w:t>
+      </w:r>
+      <w:proofErr w:type="spellEnd"/>
+      <w:r>
+        <w:t>.</w:t>
       </w:r>
     </w:p>
     <w:p/>
@@ -1032,7 +1257,6 @@
           <w:b/>
           <w:color w:val="002060"/>
         </w:rPr>
-        <w:lastRenderedPageBreak/>
         <w:t>Estructura de declaración de un atributo</w:t>
       </w:r>
     </w:p>
@@ -1163,6 +1387,7 @@
       <w:r>
         <w:rPr>
           <w:b/>
+          <w:color w:val="5B9BD5" w:themeColor="accent1"/>
           <w:sz w:val="24"/>
           <w:szCs w:val="24"/>
         </w:rPr>
@@ -1172,6 +1397,7 @@
       <w:r>
         <w:rPr>
           <w:b/>
+          <w:color w:val="5B9BD5" w:themeColor="accent1"/>
           <w:sz w:val="24"/>
           <w:szCs w:val="24"/>
         </w:rPr>
@@ -1181,6 +1407,7 @@
       <w:r>
         <w:rPr>
           <w:b/>
+          <w:color w:val="5B9BD5" w:themeColor="accent1"/>
           <w:sz w:val="24"/>
           <w:szCs w:val="24"/>
         </w:rPr>
@@ -1190,6 +1417,7 @@
       <w:r>
         <w:rPr>
           <w:b/>
+          <w:color w:val="5B9BD5" w:themeColor="accent1"/>
           <w:sz w:val="24"/>
           <w:szCs w:val="24"/>
         </w:rPr>
@@ -1199,6 +1427,7 @@
       <w:r>
         <w:rPr>
           <w:b/>
+          <w:color w:val="5B9BD5" w:themeColor="accent1"/>
           <w:sz w:val="24"/>
           <w:szCs w:val="24"/>
         </w:rPr>
@@ -1208,6 +1437,7 @@
       <w:r>
         <w:rPr>
           <w:b/>
+          <w:color w:val="5B9BD5" w:themeColor="accent1"/>
           <w:sz w:val="24"/>
           <w:szCs w:val="24"/>
         </w:rPr>
@@ -1371,8 +1601,8 @@
         <w:tblLook w:val="04A0" w:firstRow="1" w:lastRow="0" w:firstColumn="1" w:lastColumn="0" w:noHBand="0" w:noVBand="1"/>
       </w:tblPr>
       <w:tblGrid>
-        <w:gridCol w:w="4596"/>
-        <w:gridCol w:w="4232"/>
+        <w:gridCol w:w="4601"/>
+        <w:gridCol w:w="4227"/>
       </w:tblGrid>
       <w:tr>
         <w:tc>
@@ -1382,10 +1612,10 @@
           <w:p>
             <w:r>
               <w:object w:dxaOrig="4380" w:dyaOrig="6195">
-                <v:shape id="_x0000_i1026" type="#_x0000_t75" style="width:219.15pt;height:309.9pt" o:ole="">
-                  <v:imagedata r:id="rId11" o:title=""/>
+                <v:shape id="_x0000_i1026" type="#_x0000_t75" style="width:219.45pt;height:309.9pt" o:ole="">
+                  <v:imagedata r:id="rId15" o:title=""/>
                 </v:shape>
-                <o:OLEObject Type="Embed" ProgID="PBrush" ShapeID="_x0000_i1026" DrawAspect="Content" ObjectID="_1706894003" r:id="rId12"/>
+                <o:OLEObject Type="Embed" ProgID="PBrush" ShapeID="_x0000_i1026" DrawAspect="Content" ObjectID="_1707113729" r:id="rId16"/>
               </w:object>
             </w:r>
           </w:p>
@@ -1614,7 +1844,27 @@
                 <w:szCs w:val="32"/>
                 <w:lang w:val="en-US"/>
               </w:rPr>
-              <w:t xml:space="preserve">   public int </w:t>
+              <w:t xml:space="preserve">   public </w:t>
+            </w:r>
+            <w:proofErr w:type="spellStart"/>
+            <w:r>
+              <w:rPr>
+                <w:b/>
+                <w:sz w:val="32"/>
+                <w:szCs w:val="32"/>
+                <w:lang w:val="en-US"/>
+              </w:rPr>
+              <w:t>int</w:t>
+            </w:r>
+            <w:proofErr w:type="spellEnd"/>
+            <w:r>
+              <w:rPr>
+                <w:b/>
+                <w:sz w:val="32"/>
+                <w:szCs w:val="32"/>
+                <w:lang w:val="en-US"/>
+              </w:rPr>
+              <w:t xml:space="preserve"> </w:t>
             </w:r>
             <w:proofErr w:type="spellStart"/>
             <w:r>
@@ -1697,11 +1947,6 @@
     </w:tbl>
     <w:p/>
     <w:p>
-      <w:r>
-        <w:br w:type="page"/>
-      </w:r>
-    </w:p>
-    <w:p>
       <w:pPr>
         <w:pStyle w:val="Ttulo"/>
         <w:rPr>
@@ -1793,16 +2038,7 @@
           <w:sz w:val="28"/>
           <w:szCs w:val="32"/>
         </w:rPr>
-        <w:t>nombre_</w:t>
-      </w:r>
-      <w:r>
-        <w:rPr>
-          <w:b/>
-          <w:color w:val="FF0000"/>
-          <w:sz w:val="28"/>
-          <w:szCs w:val="32"/>
-        </w:rPr>
-        <w:t>método</w:t>
+        <w:t>nombre_método</w:t>
       </w:r>
       <w:proofErr w:type="spellEnd"/>
       <w:r>
@@ -1907,6 +2143,7 @@
       <w:r>
         <w:rPr>
           <w:b/>
+          <w:color w:val="5B9BD5" w:themeColor="accent1"/>
           <w:sz w:val="24"/>
           <w:szCs w:val="24"/>
         </w:rPr>
@@ -1916,6 +2153,7 @@
       <w:r>
         <w:rPr>
           <w:b/>
+          <w:color w:val="5B9BD5" w:themeColor="accent1"/>
           <w:sz w:val="24"/>
           <w:szCs w:val="24"/>
         </w:rPr>
@@ -1925,6 +2163,7 @@
       <w:r>
         <w:rPr>
           <w:b/>
+          <w:color w:val="5B9BD5" w:themeColor="accent1"/>
           <w:sz w:val="24"/>
           <w:szCs w:val="24"/>
         </w:rPr>
@@ -1934,6 +2173,7 @@
       <w:r>
         <w:rPr>
           <w:b/>
+          <w:color w:val="5B9BD5" w:themeColor="accent1"/>
           <w:sz w:val="24"/>
           <w:szCs w:val="24"/>
         </w:rPr>
@@ -1943,6 +2183,7 @@
       <w:r>
         <w:rPr>
           <w:b/>
+          <w:color w:val="5B9BD5" w:themeColor="accent1"/>
           <w:sz w:val="24"/>
           <w:szCs w:val="24"/>
         </w:rPr>
@@ -1952,6 +2193,7 @@
       <w:r>
         <w:rPr>
           <w:b/>
+          <w:color w:val="5B9BD5" w:themeColor="accent1"/>
           <w:sz w:val="24"/>
           <w:szCs w:val="24"/>
         </w:rPr>
@@ -1989,21 +2231,7 @@
           <w:sz w:val="24"/>
           <w:szCs w:val="24"/>
         </w:rPr>
-        <w:t xml:space="preserve"> </w:t>
-      </w:r>
-      <w:r>
-        <w:rPr>
-          <w:sz w:val="24"/>
-          <w:szCs w:val="24"/>
-        </w:rPr>
-        <w:t>método</w:t>
-      </w:r>
-      <w:r>
-        <w:rPr>
-          <w:sz w:val="24"/>
-          <w:szCs w:val="24"/>
-        </w:rPr>
-        <w:t xml:space="preserve"> </w:t>
+        <w:t xml:space="preserve"> método </w:t>
       </w:r>
       <w:r>
         <w:rPr>
@@ -2012,15 +2240,13 @@
         </w:rPr>
         <w:t xml:space="preserve">debe de Iniciar con </w:t>
       </w:r>
-      <w:proofErr w:type="spellStart"/>
-      <w:r>
-        <w:rPr>
-          <w:sz w:val="24"/>
-          <w:szCs w:val="24"/>
-        </w:rPr>
-        <w:t>minuscula</w:t>
-      </w:r>
-      <w:proofErr w:type="spellEnd"/>
+      <w:r>
+        <w:rPr>
+          <w:sz w:val="24"/>
+          <w:szCs w:val="24"/>
+        </w:rPr>
+        <w:t>minúscula</w:t>
+      </w:r>
       <w:r>
         <w:rPr>
           <w:sz w:val="24"/>
@@ -2046,35 +2272,7 @@
           <w:sz w:val="24"/>
           <w:szCs w:val="24"/>
         </w:rPr>
-        <w:t xml:space="preserve">Generalmente, los </w:t>
-      </w:r>
-      <w:r>
-        <w:rPr>
-          <w:sz w:val="24"/>
-          <w:szCs w:val="24"/>
-        </w:rPr>
-        <w:t>métodos</w:t>
-      </w:r>
-      <w:r>
-        <w:rPr>
-          <w:sz w:val="24"/>
-          <w:szCs w:val="24"/>
-        </w:rPr>
-        <w:t xml:space="preserve"> se declaran </w:t>
-      </w:r>
-      <w:r>
-        <w:rPr>
-          <w:sz w:val="24"/>
-          <w:szCs w:val="24"/>
-        </w:rPr>
-        <w:t>después de declarar los atributos de la clase</w:t>
-      </w:r>
-      <w:r>
-        <w:rPr>
-          <w:sz w:val="24"/>
-          <w:szCs w:val="24"/>
-        </w:rPr>
-        <w:t>.</w:t>
+        <w:t>Generalmente, los métodos se declaran después de declarar los atributos de la clase.</w:t>
       </w:r>
     </w:p>
     <w:p>
@@ -2180,10 +2378,10 @@
           <w:p>
             <w:r>
               <w:object w:dxaOrig="4470" w:dyaOrig="6165">
-                <v:shape id="_x0000_i1027" type="#_x0000_t75" style="width:182.8pt;height:308.05pt" o:ole="">
-                  <v:imagedata r:id="rId13" o:title=""/>
+                <v:shape id="_x0000_i1027" type="#_x0000_t75" style="width:182.6pt;height:308.15pt" o:ole="">
+                  <v:imagedata r:id="rId17" o:title=""/>
                 </v:shape>
-                <o:OLEObject Type="Embed" ProgID="PBrush" ShapeID="_x0000_i1027" DrawAspect="Content" ObjectID="_1706894004" r:id="rId14"/>
+                <o:OLEObject Type="Embed" ProgID="PBrush" ShapeID="_x0000_i1027" DrawAspect="Content" ObjectID="_1707113730" r:id="rId18"/>
               </w:object>
             </w:r>
           </w:p>
@@ -2412,7 +2610,27 @@
                 <w:szCs w:val="28"/>
                 <w:lang w:val="en-US"/>
               </w:rPr>
-              <w:t xml:space="preserve">   public int </w:t>
+              <w:t xml:space="preserve">   public </w:t>
+            </w:r>
+            <w:proofErr w:type="spellStart"/>
+            <w:r>
+              <w:rPr>
+                <w:b/>
+                <w:sz w:val="28"/>
+                <w:szCs w:val="28"/>
+                <w:lang w:val="en-US"/>
+              </w:rPr>
+              <w:t>int</w:t>
+            </w:r>
+            <w:proofErr w:type="spellEnd"/>
+            <w:r>
+              <w:rPr>
+                <w:b/>
+                <w:sz w:val="28"/>
+                <w:szCs w:val="28"/>
+                <w:lang w:val="en-US"/>
+              </w:rPr>
+              <w:t xml:space="preserve"> </w:t>
             </w:r>
             <w:proofErr w:type="spellStart"/>
             <w:r>
@@ -2764,7 +2982,27 @@
                 <w:szCs w:val="28"/>
                 <w:lang w:val="en-US"/>
               </w:rPr>
-              <w:t xml:space="preserve"> (int </w:t>
+              <w:t xml:space="preserve"> (</w:t>
+            </w:r>
+            <w:proofErr w:type="spellStart"/>
+            <w:r>
+              <w:rPr>
+                <w:b/>
+                <w:sz w:val="28"/>
+                <w:szCs w:val="28"/>
+                <w:lang w:val="en-US"/>
+              </w:rPr>
+              <w:t>int</w:t>
+            </w:r>
+            <w:proofErr w:type="spellEnd"/>
+            <w:r>
+              <w:rPr>
+                <w:b/>
+                <w:sz w:val="28"/>
+                <w:szCs w:val="28"/>
+                <w:lang w:val="en-US"/>
+              </w:rPr>
+              <w:t xml:space="preserve"> </w:t>
             </w:r>
             <w:proofErr w:type="spellStart"/>
             <w:r>
@@ -2904,7 +3142,13 @@
         </w:numPr>
       </w:pPr>
       <w:r>
-        <w:t>Crea un archivo llamado TestLibro.java</w:t>
+        <w:t xml:space="preserve">Crea un archivo llamado </w:t>
+      </w:r>
+      <w:r>
+        <w:rPr>
+          <w:b/>
+        </w:rPr>
+        <w:t>TestLibro.java</w:t>
       </w:r>
     </w:p>
     <w:p>
@@ -2918,6 +3162,14 @@
       <w:r>
         <w:t>Dentro del archivo ingresa el siguiente código</w:t>
       </w:r>
+      <w:r>
+        <w:t xml:space="preserve"> que define el método </w:t>
+      </w:r>
+      <w:proofErr w:type="spellStart"/>
+      <w:r>
+        <w:t>main</w:t>
+      </w:r>
+      <w:proofErr w:type="spellEnd"/>
     </w:p>
     <w:tbl>
       <w:tblPr>
@@ -3079,14 +3331,6 @@
       <w:pPr>
         <w:ind w:firstLine="708"/>
         <w:rPr>
-          <w:u w:val="single"/>
-        </w:rPr>
-      </w:pPr>
-    </w:p>
-    <w:p>
-      <w:pPr>
-        <w:ind w:firstLine="708"/>
-        <w:rPr>
           <w:b/>
           <w:color w:val="FF0000"/>
           <w:u w:val="single"/>
@@ -3105,12 +3349,24 @@
       <w:pPr>
         <w:pStyle w:val="Prrafodelista"/>
         <w:numPr>
-          <w:ilvl w:val="0"/>
+          <w:ilvl w:val="1"/>
           <w:numId w:val="7"/>
         </w:numPr>
       </w:pPr>
       <w:r>
-        <w:t xml:space="preserve">Crea dos objetos de libros que sean de tu </w:t>
+        <w:t xml:space="preserve">Crea </w:t>
+      </w:r>
+      <w:r>
+        <w:t>otro objeto</w:t>
+      </w:r>
+      <w:r>
+        <w:t xml:space="preserve"> de </w:t>
+      </w:r>
+      <w:r>
+        <w:t>un libro que sea</w:t>
+      </w:r>
+      <w:r>
+        <w:t xml:space="preserve"> de tu </w:t>
       </w:r>
       <w:r>
         <w:t>interés</w:t>
@@ -3253,13 +3509,7 @@
             <w:proofErr w:type="spellEnd"/>
             <w:proofErr w:type="gramEnd"/>
             <w:r>
-              <w:t xml:space="preserve"> = "</w:t>
-            </w:r>
-            <w:r>
-              <w:t>El principito</w:t>
-            </w:r>
-            <w:r>
-              <w:t>";</w:t>
+              <w:t xml:space="preserve"> = "El principito";</w:t>
             </w:r>
           </w:p>
           <w:p>
@@ -3279,8 +3529,13 @@
             <w:r>
               <w:t xml:space="preserve"> = "</w:t>
             </w:r>
-            <w:r>
-              <w:t>Antoine de Saint-</w:t>
+            <w:proofErr w:type="spellStart"/>
+            <w:r>
+              <w:t>Antoine</w:t>
+            </w:r>
+            <w:proofErr w:type="spellEnd"/>
+            <w:r>
+              <w:t xml:space="preserve"> de Saint-</w:t>
             </w:r>
             <w:proofErr w:type="spellStart"/>
             <w:r>
@@ -3354,13 +3609,7 @@
             <w:proofErr w:type="spellEnd"/>
             <w:proofErr w:type="gramEnd"/>
             <w:r>
-              <w:t xml:space="preserve"> = </w:t>
-            </w:r>
-            <w:r>
-              <w:t>92</w:t>
-            </w:r>
-            <w:r>
-              <w:t>;</w:t>
+              <w:t xml:space="preserve"> = 92;</w:t>
             </w:r>
           </w:p>
           <w:p/>
@@ -3379,27 +3628,1447 @@
       </w:tr>
     </w:tbl>
     <w:p/>
+    <w:p>
+      <w:pPr>
+        <w:ind w:firstLine="708"/>
+        <w:rPr>
+          <w:b/>
+          <w:color w:val="FF0000"/>
+          <w:u w:val="single"/>
+        </w:rPr>
+      </w:pPr>
+      <w:r>
+        <w:rPr>
+          <w:b/>
+          <w:color w:val="FF0000"/>
+          <w:u w:val="single"/>
+        </w:rPr>
+        <w:t>Desafío</w:t>
+      </w:r>
+    </w:p>
+    <w:p>
+      <w:pPr>
+        <w:pStyle w:val="Prrafodelista"/>
+        <w:numPr>
+          <w:ilvl w:val="1"/>
+          <w:numId w:val="7"/>
+        </w:numPr>
+      </w:pPr>
+      <w:r>
+        <w:t>Establece los datos</w:t>
+      </w:r>
+      <w:r>
+        <w:t xml:space="preserve"> </w:t>
+      </w:r>
+      <w:r>
+        <w:t xml:space="preserve">del </w:t>
+      </w:r>
+      <w:r>
+        <w:t xml:space="preserve">libro </w:t>
+      </w:r>
+      <w:r>
+        <w:t>que elegiste.</w:t>
+      </w:r>
+    </w:p>
     <w:p/>
     <w:p>
       <w:r>
         <w:br w:type="page"/>
       </w:r>
-    </w:p>
-    <w:p>
-      <w:r>
+      <w:r>
+        <w:lastRenderedPageBreak/>
+        <w:t>Invocar los métodos de objeto</w:t>
+      </w:r>
+      <w:r>
+        <w:t xml:space="preserve"> </w:t>
+      </w:r>
+      <w:r>
+        <w:t>identificado como</w:t>
+      </w:r>
+      <w:r>
+        <w:t xml:space="preserve"> principito agrega las siguientes </w:t>
+      </w:r>
+      <w:r>
+        <w:t>instrucciones</w:t>
+      </w:r>
+    </w:p>
+    <w:tbl>
+      <w:tblPr>
+        <w:tblStyle w:val="Tablaconcuadrcula"/>
+        <w:tblW w:w="0" w:type="auto"/>
+        <w:tblLook w:val="04A0" w:firstRow="1" w:lastRow="0" w:firstColumn="1" w:lastColumn="0" w:noHBand="0" w:noVBand="1"/>
+      </w:tblPr>
+      <w:tblGrid>
+        <w:gridCol w:w="8828"/>
+      </w:tblGrid>
+      <w:tr>
+        <w:tc>
+          <w:tcPr>
+            <w:tcW w:w="8828" w:type="dxa"/>
+          </w:tcPr>
+          <w:p>
+            <w:pPr>
+              <w:shd w:val="clear" w:color="auto" w:fill="FFFFFF"/>
+              <w:spacing w:line="285" w:lineRule="atLeast"/>
+              <w:rPr>
+                <w:rFonts w:ascii="Consolas" w:eastAsia="Times New Roman" w:hAnsi="Consolas" w:cs="Times New Roman"/>
+                <w:color w:val="000000"/>
+                <w:sz w:val="21"/>
+                <w:szCs w:val="21"/>
+                <w:lang w:eastAsia="es-MX"/>
+              </w:rPr>
+            </w:pPr>
+            <w:r>
+              <w:rPr>
+                <w:rFonts w:ascii="Consolas" w:eastAsia="Times New Roman" w:hAnsi="Consolas" w:cs="Times New Roman"/>
+                <w:color w:val="222222"/>
+                <w:sz w:val="21"/>
+                <w:szCs w:val="21"/>
+                <w:lang w:eastAsia="es-MX"/>
+              </w:rPr>
+              <w:t xml:space="preserve">        </w:t>
+            </w:r>
+            <w:r>
+              <w:rPr>
+                <w:rFonts w:ascii="Consolas" w:eastAsia="Times New Roman" w:hAnsi="Consolas" w:cs="Times New Roman"/>
+                <w:color w:val="008000"/>
+                <w:sz w:val="21"/>
+                <w:szCs w:val="21"/>
+                <w:lang w:eastAsia="es-MX"/>
+              </w:rPr>
+              <w:t xml:space="preserve">//Invocando métodos     </w:t>
+            </w:r>
+          </w:p>
+          <w:p>
+            <w:pPr>
+              <w:shd w:val="clear" w:color="auto" w:fill="FFFFFF"/>
+              <w:spacing w:line="285" w:lineRule="atLeast"/>
+              <w:rPr>
+                <w:rFonts w:ascii="Consolas" w:eastAsia="Times New Roman" w:hAnsi="Consolas" w:cs="Times New Roman"/>
+                <w:color w:val="000000"/>
+                <w:sz w:val="21"/>
+                <w:szCs w:val="21"/>
+                <w:lang w:eastAsia="es-MX"/>
+              </w:rPr>
+            </w:pPr>
+            <w:r>
+              <w:rPr>
+                <w:rFonts w:ascii="Consolas" w:eastAsia="Times New Roman" w:hAnsi="Consolas" w:cs="Times New Roman"/>
+                <w:color w:val="000000"/>
+                <w:sz w:val="21"/>
+                <w:szCs w:val="21"/>
+                <w:lang w:eastAsia="es-MX"/>
+              </w:rPr>
+              <w:t xml:space="preserve">        </w:t>
+            </w:r>
+            <w:proofErr w:type="spellStart"/>
+            <w:proofErr w:type="gramStart"/>
+            <w:r>
+              <w:rPr>
+                <w:rFonts w:ascii="Consolas" w:eastAsia="Times New Roman" w:hAnsi="Consolas" w:cs="Times New Roman"/>
+                <w:color w:val="001080"/>
+                <w:sz w:val="21"/>
+                <w:szCs w:val="21"/>
+                <w:lang w:eastAsia="es-MX"/>
+              </w:rPr>
+              <w:t>principito</w:t>
+            </w:r>
+            <w:r>
+              <w:rPr>
+                <w:rFonts w:ascii="Consolas" w:eastAsia="Times New Roman" w:hAnsi="Consolas" w:cs="Times New Roman"/>
+                <w:color w:val="222222"/>
+                <w:sz w:val="21"/>
+                <w:szCs w:val="21"/>
+                <w:lang w:eastAsia="es-MX"/>
+              </w:rPr>
+              <w:t>.</w:t>
+            </w:r>
+            <w:r>
+              <w:rPr>
+                <w:rFonts w:ascii="Consolas" w:eastAsia="Times New Roman" w:hAnsi="Consolas" w:cs="Times New Roman"/>
+                <w:color w:val="795E26"/>
+                <w:sz w:val="21"/>
+                <w:szCs w:val="21"/>
+                <w:lang w:eastAsia="es-MX"/>
+              </w:rPr>
+              <w:t>abrir</w:t>
+            </w:r>
+            <w:proofErr w:type="spellEnd"/>
+            <w:proofErr w:type="gramEnd"/>
+            <w:r>
+              <w:rPr>
+                <w:rFonts w:ascii="Consolas" w:eastAsia="Times New Roman" w:hAnsi="Consolas" w:cs="Times New Roman"/>
+                <w:color w:val="222222"/>
+                <w:sz w:val="21"/>
+                <w:szCs w:val="21"/>
+                <w:lang w:eastAsia="es-MX"/>
+              </w:rPr>
+              <w:t>();</w:t>
+            </w:r>
+          </w:p>
+          <w:p>
+            <w:pPr>
+              <w:shd w:val="clear" w:color="auto" w:fill="FFFFFF"/>
+              <w:spacing w:line="285" w:lineRule="atLeast"/>
+              <w:rPr>
+                <w:rFonts w:ascii="Consolas" w:eastAsia="Times New Roman" w:hAnsi="Consolas" w:cs="Times New Roman"/>
+                <w:color w:val="000000"/>
+                <w:sz w:val="21"/>
+                <w:szCs w:val="21"/>
+                <w:lang w:eastAsia="es-MX"/>
+              </w:rPr>
+            </w:pPr>
+            <w:r>
+              <w:rPr>
+                <w:rFonts w:ascii="Consolas" w:eastAsia="Times New Roman" w:hAnsi="Consolas" w:cs="Times New Roman"/>
+                <w:color w:val="000000"/>
+                <w:sz w:val="21"/>
+                <w:szCs w:val="21"/>
+                <w:lang w:eastAsia="es-MX"/>
+              </w:rPr>
+              <w:t xml:space="preserve">        </w:t>
+            </w:r>
+            <w:proofErr w:type="spellStart"/>
+            <w:proofErr w:type="gramStart"/>
+            <w:r>
+              <w:rPr>
+                <w:rFonts w:ascii="Consolas" w:eastAsia="Times New Roman" w:hAnsi="Consolas" w:cs="Times New Roman"/>
+                <w:color w:val="001080"/>
+                <w:sz w:val="21"/>
+                <w:szCs w:val="21"/>
+                <w:lang w:eastAsia="es-MX"/>
+              </w:rPr>
+              <w:t>principito</w:t>
+            </w:r>
+            <w:r>
+              <w:rPr>
+                <w:rFonts w:ascii="Consolas" w:eastAsia="Times New Roman" w:hAnsi="Consolas" w:cs="Times New Roman"/>
+                <w:color w:val="222222"/>
+                <w:sz w:val="21"/>
+                <w:szCs w:val="21"/>
+                <w:lang w:eastAsia="es-MX"/>
+              </w:rPr>
+              <w:t>.</w:t>
+            </w:r>
+            <w:r>
+              <w:rPr>
+                <w:rFonts w:ascii="Consolas" w:eastAsia="Times New Roman" w:hAnsi="Consolas" w:cs="Times New Roman"/>
+                <w:color w:val="795E26"/>
+                <w:sz w:val="21"/>
+                <w:szCs w:val="21"/>
+                <w:lang w:eastAsia="es-MX"/>
+              </w:rPr>
+              <w:t>cerrar</w:t>
+            </w:r>
+            <w:proofErr w:type="spellEnd"/>
+            <w:proofErr w:type="gramEnd"/>
+            <w:r>
+              <w:rPr>
+                <w:rFonts w:ascii="Consolas" w:eastAsia="Times New Roman" w:hAnsi="Consolas" w:cs="Times New Roman"/>
+                <w:color w:val="222222"/>
+                <w:sz w:val="21"/>
+                <w:szCs w:val="21"/>
+                <w:lang w:eastAsia="es-MX"/>
+              </w:rPr>
+              <w:t>();</w:t>
+            </w:r>
+          </w:p>
+          <w:p>
+            <w:pPr>
+              <w:shd w:val="clear" w:color="auto" w:fill="FFFFFF"/>
+              <w:spacing w:line="285" w:lineRule="atLeast"/>
+              <w:rPr>
+                <w:rFonts w:ascii="Consolas" w:eastAsia="Times New Roman" w:hAnsi="Consolas" w:cs="Times New Roman"/>
+                <w:color w:val="000000"/>
+                <w:sz w:val="21"/>
+                <w:szCs w:val="21"/>
+                <w:lang w:eastAsia="es-MX"/>
+              </w:rPr>
+            </w:pPr>
+            <w:r>
+              <w:rPr>
+                <w:rFonts w:ascii="Consolas" w:eastAsia="Times New Roman" w:hAnsi="Consolas" w:cs="Times New Roman"/>
+                <w:color w:val="000000"/>
+                <w:sz w:val="21"/>
+                <w:szCs w:val="21"/>
+                <w:lang w:eastAsia="es-MX"/>
+              </w:rPr>
+              <w:t xml:space="preserve">        </w:t>
+            </w:r>
+            <w:proofErr w:type="spellStart"/>
+            <w:proofErr w:type="gramStart"/>
+            <w:r>
+              <w:rPr>
+                <w:rFonts w:ascii="Consolas" w:eastAsia="Times New Roman" w:hAnsi="Consolas" w:cs="Times New Roman"/>
+                <w:color w:val="001080"/>
+                <w:sz w:val="21"/>
+                <w:szCs w:val="21"/>
+                <w:lang w:eastAsia="es-MX"/>
+              </w:rPr>
+              <w:t>principito</w:t>
+            </w:r>
+            <w:r>
+              <w:rPr>
+                <w:rFonts w:ascii="Consolas" w:eastAsia="Times New Roman" w:hAnsi="Consolas" w:cs="Times New Roman"/>
+                <w:color w:val="222222"/>
+                <w:sz w:val="21"/>
+                <w:szCs w:val="21"/>
+                <w:lang w:eastAsia="es-MX"/>
+              </w:rPr>
+              <w:t>.</w:t>
+            </w:r>
+            <w:r>
+              <w:rPr>
+                <w:rFonts w:ascii="Consolas" w:eastAsia="Times New Roman" w:hAnsi="Consolas" w:cs="Times New Roman"/>
+                <w:color w:val="795E26"/>
+                <w:sz w:val="21"/>
+                <w:szCs w:val="21"/>
+                <w:lang w:eastAsia="es-MX"/>
+              </w:rPr>
+              <w:t>irPagina</w:t>
+            </w:r>
+            <w:proofErr w:type="spellEnd"/>
+            <w:proofErr w:type="gramEnd"/>
+            <w:r>
+              <w:rPr>
+                <w:rFonts w:ascii="Consolas" w:eastAsia="Times New Roman" w:hAnsi="Consolas" w:cs="Times New Roman"/>
+                <w:color w:val="222222"/>
+                <w:sz w:val="21"/>
+                <w:szCs w:val="21"/>
+                <w:lang w:eastAsia="es-MX"/>
+              </w:rPr>
+              <w:t>(</w:t>
+            </w:r>
+            <w:r>
+              <w:rPr>
+                <w:rFonts w:ascii="Consolas" w:eastAsia="Times New Roman" w:hAnsi="Consolas" w:cs="Times New Roman"/>
+                <w:color w:val="098658"/>
+                <w:sz w:val="21"/>
+                <w:szCs w:val="21"/>
+                <w:lang w:eastAsia="es-MX"/>
+              </w:rPr>
+              <w:t>20</w:t>
+            </w:r>
+            <w:r>
+              <w:rPr>
+                <w:rFonts w:ascii="Consolas" w:eastAsia="Times New Roman" w:hAnsi="Consolas" w:cs="Times New Roman"/>
+                <w:color w:val="222222"/>
+                <w:sz w:val="21"/>
+                <w:szCs w:val="21"/>
+                <w:lang w:eastAsia="es-MX"/>
+              </w:rPr>
+              <w:t>);</w:t>
+            </w:r>
+          </w:p>
+          <w:p/>
+        </w:tc>
+      </w:tr>
+    </w:tbl>
+    <w:p/>
+    <w:p>
+      <w:pPr>
+        <w:rPr>
+          <w:b/>
+          <w:color w:val="FF0000"/>
+          <w:u w:val="single"/>
+        </w:rPr>
+      </w:pPr>
+      <w:r>
+        <w:rPr>
+          <w:b/>
+          <w:color w:val="FF0000"/>
+          <w:u w:val="single"/>
+        </w:rPr>
+        <w:t>Desafío</w:t>
+      </w:r>
+    </w:p>
+    <w:p>
+      <w:pPr>
+        <w:pStyle w:val="Prrafodelista"/>
+        <w:numPr>
+          <w:ilvl w:val="0"/>
+          <w:numId w:val="7"/>
+        </w:numPr>
+      </w:pPr>
+      <w:r>
+        <w:t>Agrega las instrucciones</w:t>
+      </w:r>
+      <w:r>
+        <w:t xml:space="preserve"> para el libro que elegiste anteriormente</w:t>
+      </w:r>
+    </w:p>
+    <w:p>
+      <w:r>
+        <w:t>Desplegar el contenido del objeto con la siguiente instrucción</w:t>
+      </w:r>
+    </w:p>
+    <w:tbl>
+      <w:tblPr>
+        <w:tblStyle w:val="Tablaconcuadrcula"/>
+        <w:tblW w:w="0" w:type="auto"/>
+        <w:tblLook w:val="04A0" w:firstRow="1" w:lastRow="0" w:firstColumn="1" w:lastColumn="0" w:noHBand="0" w:noVBand="1"/>
+      </w:tblPr>
+      <w:tblGrid>
+        <w:gridCol w:w="8828"/>
+      </w:tblGrid>
+      <w:tr>
+        <w:tc>
+          <w:tcPr>
+            <w:tcW w:w="8828" w:type="dxa"/>
+          </w:tcPr>
+          <w:p>
+            <w:pPr>
+              <w:shd w:val="clear" w:color="auto" w:fill="FFFFFF"/>
+              <w:spacing w:line="285" w:lineRule="atLeast"/>
+              <w:rPr>
+                <w:rFonts w:ascii="Consolas" w:eastAsia="Times New Roman" w:hAnsi="Consolas" w:cs="Times New Roman"/>
+                <w:color w:val="000000"/>
+                <w:sz w:val="21"/>
+                <w:szCs w:val="21"/>
+                <w:lang w:eastAsia="es-MX"/>
+              </w:rPr>
+            </w:pPr>
+            <w:proofErr w:type="spellStart"/>
+            <w:r>
+              <w:rPr>
+                <w:rFonts w:ascii="Consolas" w:eastAsia="Times New Roman" w:hAnsi="Consolas" w:cs="Times New Roman"/>
+                <w:color w:val="267F99"/>
+                <w:sz w:val="21"/>
+                <w:szCs w:val="21"/>
+                <w:lang w:eastAsia="es-MX"/>
+              </w:rPr>
+              <w:t>System</w:t>
+            </w:r>
+            <w:r>
+              <w:rPr>
+                <w:rFonts w:ascii="Consolas" w:eastAsia="Times New Roman" w:hAnsi="Consolas" w:cs="Times New Roman"/>
+                <w:color w:val="222222"/>
+                <w:sz w:val="21"/>
+                <w:szCs w:val="21"/>
+                <w:lang w:eastAsia="es-MX"/>
+              </w:rPr>
+              <w:t>.out.</w:t>
+            </w:r>
+            <w:r>
+              <w:rPr>
+                <w:rFonts w:ascii="Consolas" w:eastAsia="Times New Roman" w:hAnsi="Consolas" w:cs="Times New Roman"/>
+                <w:color w:val="795E26"/>
+                <w:sz w:val="21"/>
+                <w:szCs w:val="21"/>
+                <w:lang w:eastAsia="es-MX"/>
+              </w:rPr>
+              <w:t>println</w:t>
+            </w:r>
+            <w:proofErr w:type="spellEnd"/>
+            <w:r>
+              <w:rPr>
+                <w:rFonts w:ascii="Consolas" w:eastAsia="Times New Roman" w:hAnsi="Consolas" w:cs="Times New Roman"/>
+                <w:color w:val="222222"/>
+                <w:sz w:val="21"/>
+                <w:szCs w:val="21"/>
+                <w:lang w:eastAsia="es-MX"/>
+              </w:rPr>
+              <w:t>(</w:t>
+            </w:r>
+            <w:r>
+              <w:rPr>
+                <w:rFonts w:ascii="Consolas" w:eastAsia="Times New Roman" w:hAnsi="Consolas" w:cs="Times New Roman"/>
+                <w:color w:val="001080"/>
+                <w:sz w:val="21"/>
+                <w:szCs w:val="21"/>
+                <w:lang w:eastAsia="es-MX"/>
+              </w:rPr>
+              <w:t>principito</w:t>
+            </w:r>
+            <w:r>
+              <w:rPr>
+                <w:rFonts w:ascii="Consolas" w:eastAsia="Times New Roman" w:hAnsi="Consolas" w:cs="Times New Roman"/>
+                <w:color w:val="222222"/>
+                <w:sz w:val="21"/>
+                <w:szCs w:val="21"/>
+                <w:lang w:eastAsia="es-MX"/>
+              </w:rPr>
+              <w:t>);</w:t>
+            </w:r>
+          </w:p>
+          <w:p/>
+        </w:tc>
+      </w:tr>
+    </w:tbl>
+    <w:p/>
+    <w:p>
+      <w:r>
+        <w:t>Compilar el código TestLibro.java &amp; ejecutar código</w:t>
+      </w:r>
+    </w:p>
+    <w:p>
+      <w:r>
+        <w:tab/>
+      </w:r>
+      <w:proofErr w:type="spellStart"/>
+      <w:r>
+        <w:t>javac</w:t>
+      </w:r>
+      <w:proofErr w:type="spellEnd"/>
+      <w:r>
+        <w:t xml:space="preserve"> </w:t>
+      </w:r>
+      <w:proofErr w:type="spellStart"/>
+      <w:r>
+        <w:t>TestLibro.Java</w:t>
+      </w:r>
+      <w:proofErr w:type="spellEnd"/>
+    </w:p>
+    <w:p>
+      <w:r>
+        <w:tab/>
+        <w:t xml:space="preserve">java </w:t>
+      </w:r>
+      <w:proofErr w:type="spellStart"/>
+      <w:r>
+        <w:t>TestLibro</w:t>
+      </w:r>
+      <w:proofErr w:type="spellEnd"/>
+    </w:p>
+    <w:p>
+      <w:r>
+        <w:tab/>
+      </w:r>
+    </w:p>
+    <w:p>
+      <w:r>
+        <w:tab/>
+        <w:t>Salida</w:t>
+      </w:r>
+    </w:p>
+    <w:p>
+      <w:r>
+        <w:tab/>
+      </w:r>
+      <w:r>
+        <w:t>Libro@15db9742</w:t>
+      </w:r>
+    </w:p>
+    <w:p>
+      <w:r>
+        <w:t xml:space="preserve">Implementa el método </w:t>
+      </w:r>
+      <w:proofErr w:type="spellStart"/>
+      <w:r>
+        <w:t>toString</w:t>
+      </w:r>
+      <w:proofErr w:type="spellEnd"/>
+      <w:r>
+        <w:t xml:space="preserve"> en</w:t>
+      </w:r>
+      <w:r>
+        <w:t xml:space="preserve"> la clase Libro.java agregando las siguientes instrucciones</w:t>
+      </w:r>
+    </w:p>
+    <w:tbl>
+      <w:tblPr>
+        <w:tblStyle w:val="Tablaconcuadrcula"/>
+        <w:tblW w:w="0" w:type="auto"/>
+        <w:tblLook w:val="04A0" w:firstRow="1" w:lastRow="0" w:firstColumn="1" w:lastColumn="0" w:noHBand="0" w:noVBand="1"/>
+      </w:tblPr>
+      <w:tblGrid>
+        <w:gridCol w:w="8828"/>
+      </w:tblGrid>
+      <w:tr>
+        <w:tc>
+          <w:tcPr>
+            <w:tcW w:w="8828" w:type="dxa"/>
+          </w:tcPr>
+          <w:p>
+            <w:pPr>
+              <w:shd w:val="clear" w:color="auto" w:fill="FFFFFF"/>
+              <w:spacing w:line="285" w:lineRule="atLeast"/>
+              <w:rPr>
+                <w:rFonts w:ascii="Consolas" w:eastAsia="Times New Roman" w:hAnsi="Consolas" w:cs="Times New Roman"/>
+                <w:color w:val="000000"/>
+                <w:sz w:val="21"/>
+                <w:szCs w:val="21"/>
+                <w:lang w:eastAsia="es-MX"/>
+              </w:rPr>
+            </w:pPr>
+            <w:r>
+              <w:rPr>
+                <w:rFonts w:ascii="Consolas" w:eastAsia="Times New Roman" w:hAnsi="Consolas" w:cs="Times New Roman"/>
+                <w:color w:val="000000"/>
+                <w:sz w:val="21"/>
+                <w:szCs w:val="21"/>
+                <w:lang w:eastAsia="es-MX"/>
+              </w:rPr>
+              <w:t xml:space="preserve">    </w:t>
+            </w:r>
+            <w:proofErr w:type="spellStart"/>
+            <w:r>
+              <w:rPr>
+                <w:rFonts w:ascii="Consolas" w:eastAsia="Times New Roman" w:hAnsi="Consolas" w:cs="Times New Roman"/>
+                <w:color w:val="0000FF"/>
+                <w:sz w:val="21"/>
+                <w:szCs w:val="21"/>
+                <w:lang w:eastAsia="es-MX"/>
+              </w:rPr>
+              <w:t>public</w:t>
+            </w:r>
+            <w:proofErr w:type="spellEnd"/>
+            <w:r>
+              <w:rPr>
+                <w:rFonts w:ascii="Consolas" w:eastAsia="Times New Roman" w:hAnsi="Consolas" w:cs="Times New Roman"/>
+                <w:color w:val="000000"/>
+                <w:sz w:val="21"/>
+                <w:szCs w:val="21"/>
+                <w:lang w:eastAsia="es-MX"/>
+              </w:rPr>
+              <w:t xml:space="preserve"> </w:t>
+            </w:r>
+            <w:proofErr w:type="spellStart"/>
+            <w:r>
+              <w:rPr>
+                <w:rFonts w:ascii="Consolas" w:eastAsia="Times New Roman" w:hAnsi="Consolas" w:cs="Times New Roman"/>
+                <w:color w:val="267F99"/>
+                <w:sz w:val="21"/>
+                <w:szCs w:val="21"/>
+                <w:lang w:eastAsia="es-MX"/>
+              </w:rPr>
+              <w:t>String</w:t>
+            </w:r>
+            <w:proofErr w:type="spellEnd"/>
+            <w:r>
+              <w:rPr>
+                <w:rFonts w:ascii="Consolas" w:eastAsia="Times New Roman" w:hAnsi="Consolas" w:cs="Times New Roman"/>
+                <w:color w:val="000000"/>
+                <w:sz w:val="21"/>
+                <w:szCs w:val="21"/>
+                <w:lang w:eastAsia="es-MX"/>
+              </w:rPr>
+              <w:t xml:space="preserve"> </w:t>
+            </w:r>
+            <w:proofErr w:type="spellStart"/>
+            <w:proofErr w:type="gramStart"/>
+            <w:r>
+              <w:rPr>
+                <w:rFonts w:ascii="Consolas" w:eastAsia="Times New Roman" w:hAnsi="Consolas" w:cs="Times New Roman"/>
+                <w:color w:val="795E26"/>
+                <w:sz w:val="21"/>
+                <w:szCs w:val="21"/>
+                <w:lang w:eastAsia="es-MX"/>
+              </w:rPr>
+              <w:t>toString</w:t>
+            </w:r>
+            <w:proofErr w:type="spellEnd"/>
+            <w:r>
+              <w:rPr>
+                <w:rFonts w:ascii="Consolas" w:eastAsia="Times New Roman" w:hAnsi="Consolas" w:cs="Times New Roman"/>
+                <w:color w:val="222222"/>
+                <w:sz w:val="21"/>
+                <w:szCs w:val="21"/>
+                <w:lang w:eastAsia="es-MX"/>
+              </w:rPr>
+              <w:t>(</w:t>
+            </w:r>
+            <w:proofErr w:type="gramEnd"/>
+            <w:r>
+              <w:rPr>
+                <w:rFonts w:ascii="Consolas" w:eastAsia="Times New Roman" w:hAnsi="Consolas" w:cs="Times New Roman"/>
+                <w:color w:val="222222"/>
+                <w:sz w:val="21"/>
+                <w:szCs w:val="21"/>
+                <w:lang w:eastAsia="es-MX"/>
+              </w:rPr>
+              <w:t>)</w:t>
+            </w:r>
+            <w:r>
+              <w:rPr>
+                <w:rFonts w:ascii="Consolas" w:eastAsia="Times New Roman" w:hAnsi="Consolas" w:cs="Times New Roman"/>
+                <w:color w:val="000000"/>
+                <w:sz w:val="21"/>
+                <w:szCs w:val="21"/>
+                <w:lang w:eastAsia="es-MX"/>
+              </w:rPr>
+              <w:t xml:space="preserve"> </w:t>
+            </w:r>
+            <w:r>
+              <w:rPr>
+                <w:rFonts w:ascii="Consolas" w:eastAsia="Times New Roman" w:hAnsi="Consolas" w:cs="Times New Roman"/>
+                <w:color w:val="222222"/>
+                <w:sz w:val="21"/>
+                <w:szCs w:val="21"/>
+                <w:lang w:eastAsia="es-MX"/>
+              </w:rPr>
+              <w:t>{</w:t>
+            </w:r>
+          </w:p>
+          <w:p>
+            <w:pPr>
+              <w:shd w:val="clear" w:color="auto" w:fill="FFFFFF"/>
+              <w:spacing w:line="285" w:lineRule="atLeast"/>
+              <w:rPr>
+                <w:rFonts w:ascii="Consolas" w:eastAsia="Times New Roman" w:hAnsi="Consolas" w:cs="Times New Roman"/>
+                <w:color w:val="000000"/>
+                <w:sz w:val="21"/>
+                <w:szCs w:val="21"/>
+                <w:lang w:eastAsia="es-MX"/>
+              </w:rPr>
+            </w:pPr>
+            <w:r>
+              <w:rPr>
+                <w:rFonts w:ascii="Consolas" w:eastAsia="Times New Roman" w:hAnsi="Consolas" w:cs="Times New Roman"/>
+                <w:color w:val="000000"/>
+                <w:sz w:val="21"/>
+                <w:szCs w:val="21"/>
+                <w:lang w:eastAsia="es-MX"/>
+              </w:rPr>
+              <w:t xml:space="preserve">        </w:t>
+            </w:r>
+            <w:proofErr w:type="spellStart"/>
+            <w:r>
+              <w:rPr>
+                <w:rFonts w:ascii="Consolas" w:eastAsia="Times New Roman" w:hAnsi="Consolas" w:cs="Times New Roman"/>
+                <w:color w:val="AF00DB"/>
+                <w:sz w:val="21"/>
+                <w:szCs w:val="21"/>
+                <w:lang w:eastAsia="es-MX"/>
+              </w:rPr>
+              <w:t>return</w:t>
+            </w:r>
+            <w:proofErr w:type="spellEnd"/>
+            <w:r>
+              <w:rPr>
+                <w:rFonts w:ascii="Consolas" w:eastAsia="Times New Roman" w:hAnsi="Consolas" w:cs="Times New Roman"/>
+                <w:color w:val="000000"/>
+                <w:sz w:val="21"/>
+                <w:szCs w:val="21"/>
+                <w:lang w:eastAsia="es-MX"/>
+              </w:rPr>
+              <w:t xml:space="preserve"> </w:t>
+            </w:r>
+            <w:r>
+              <w:rPr>
+                <w:rFonts w:ascii="Consolas" w:eastAsia="Times New Roman" w:hAnsi="Consolas" w:cs="Times New Roman"/>
+                <w:color w:val="A31515"/>
+                <w:sz w:val="21"/>
+                <w:szCs w:val="21"/>
+                <w:lang w:eastAsia="es-MX"/>
+              </w:rPr>
+              <w:t>"Titulo: "</w:t>
+            </w:r>
+            <w:r>
+              <w:rPr>
+                <w:rFonts w:ascii="Consolas" w:eastAsia="Times New Roman" w:hAnsi="Consolas" w:cs="Times New Roman"/>
+                <w:color w:val="000000"/>
+                <w:sz w:val="21"/>
+                <w:szCs w:val="21"/>
+                <w:lang w:eastAsia="es-MX"/>
+              </w:rPr>
+              <w:t xml:space="preserve"> + </w:t>
+            </w:r>
+            <w:r>
+              <w:rPr>
+                <w:rFonts w:ascii="Consolas" w:eastAsia="Times New Roman" w:hAnsi="Consolas" w:cs="Times New Roman"/>
+                <w:color w:val="222222"/>
+                <w:sz w:val="21"/>
+                <w:szCs w:val="21"/>
+                <w:lang w:eastAsia="es-MX"/>
+              </w:rPr>
+              <w:t>titulo</w:t>
+            </w:r>
+            <w:r>
+              <w:rPr>
+                <w:rFonts w:ascii="Consolas" w:eastAsia="Times New Roman" w:hAnsi="Consolas" w:cs="Times New Roman"/>
+                <w:color w:val="000000"/>
+                <w:sz w:val="21"/>
+                <w:szCs w:val="21"/>
+                <w:lang w:eastAsia="es-MX"/>
+              </w:rPr>
+              <w:t xml:space="preserve"> +</w:t>
+            </w:r>
+          </w:p>
+          <w:p>
+            <w:pPr>
+              <w:shd w:val="clear" w:color="auto" w:fill="FFFFFF"/>
+              <w:spacing w:line="285" w:lineRule="atLeast"/>
+              <w:rPr>
+                <w:rFonts w:ascii="Consolas" w:eastAsia="Times New Roman" w:hAnsi="Consolas" w:cs="Times New Roman"/>
+                <w:color w:val="000000"/>
+                <w:sz w:val="21"/>
+                <w:szCs w:val="21"/>
+                <w:lang w:eastAsia="es-MX"/>
+              </w:rPr>
+            </w:pPr>
+            <w:r>
+              <w:rPr>
+                <w:rFonts w:ascii="Consolas" w:eastAsia="Times New Roman" w:hAnsi="Consolas" w:cs="Times New Roman"/>
+                <w:color w:val="000000"/>
+                <w:sz w:val="21"/>
+                <w:szCs w:val="21"/>
+                <w:lang w:eastAsia="es-MX"/>
+              </w:rPr>
+              <w:t xml:space="preserve">            </w:t>
+            </w:r>
+            <w:r>
+              <w:rPr>
+                <w:rFonts w:ascii="Consolas" w:eastAsia="Times New Roman" w:hAnsi="Consolas" w:cs="Times New Roman"/>
+                <w:color w:val="A31515"/>
+                <w:sz w:val="21"/>
+                <w:szCs w:val="21"/>
+                <w:lang w:eastAsia="es-MX"/>
+              </w:rPr>
+              <w:t>"</w:t>
+            </w:r>
+            <w:r>
+              <w:rPr>
+                <w:rFonts w:ascii="Consolas" w:eastAsia="Times New Roman" w:hAnsi="Consolas" w:cs="Times New Roman"/>
+                <w:color w:val="FF0000"/>
+                <w:sz w:val="21"/>
+                <w:szCs w:val="21"/>
+                <w:lang w:eastAsia="es-MX"/>
+              </w:rPr>
+              <w:t>\</w:t>
+            </w:r>
+            <w:proofErr w:type="spellStart"/>
+            <w:r>
+              <w:rPr>
+                <w:rFonts w:ascii="Consolas" w:eastAsia="Times New Roman" w:hAnsi="Consolas" w:cs="Times New Roman"/>
+                <w:color w:val="FF0000"/>
+                <w:sz w:val="21"/>
+                <w:szCs w:val="21"/>
+                <w:lang w:eastAsia="es-MX"/>
+              </w:rPr>
+              <w:t>n</w:t>
+            </w:r>
+            <w:r>
+              <w:rPr>
+                <w:rFonts w:ascii="Consolas" w:eastAsia="Times New Roman" w:hAnsi="Consolas" w:cs="Times New Roman"/>
+                <w:color w:val="A31515"/>
+                <w:sz w:val="21"/>
+                <w:szCs w:val="21"/>
+                <w:lang w:eastAsia="es-MX"/>
+              </w:rPr>
+              <w:t>Resumen</w:t>
+            </w:r>
+            <w:proofErr w:type="spellEnd"/>
+            <w:r>
+              <w:rPr>
+                <w:rFonts w:ascii="Consolas" w:eastAsia="Times New Roman" w:hAnsi="Consolas" w:cs="Times New Roman"/>
+                <w:color w:val="A31515"/>
+                <w:sz w:val="21"/>
+                <w:szCs w:val="21"/>
+                <w:lang w:eastAsia="es-MX"/>
+              </w:rPr>
+              <w:t>: "</w:t>
+            </w:r>
+            <w:r>
+              <w:rPr>
+                <w:rFonts w:ascii="Consolas" w:eastAsia="Times New Roman" w:hAnsi="Consolas" w:cs="Times New Roman"/>
+                <w:color w:val="000000"/>
+                <w:sz w:val="21"/>
+                <w:szCs w:val="21"/>
+                <w:lang w:eastAsia="es-MX"/>
+              </w:rPr>
+              <w:t xml:space="preserve"> + </w:t>
+            </w:r>
+            <w:r>
+              <w:rPr>
+                <w:rFonts w:ascii="Consolas" w:eastAsia="Times New Roman" w:hAnsi="Consolas" w:cs="Times New Roman"/>
+                <w:color w:val="222222"/>
+                <w:sz w:val="21"/>
+                <w:szCs w:val="21"/>
+                <w:lang w:eastAsia="es-MX"/>
+              </w:rPr>
+              <w:t>resumen</w:t>
+            </w:r>
+            <w:r>
+              <w:rPr>
+                <w:rFonts w:ascii="Consolas" w:eastAsia="Times New Roman" w:hAnsi="Consolas" w:cs="Times New Roman"/>
+                <w:color w:val="000000"/>
+                <w:sz w:val="21"/>
+                <w:szCs w:val="21"/>
+                <w:lang w:eastAsia="es-MX"/>
+              </w:rPr>
+              <w:t xml:space="preserve"> +</w:t>
+            </w:r>
+          </w:p>
+          <w:p>
+            <w:pPr>
+              <w:shd w:val="clear" w:color="auto" w:fill="FFFFFF"/>
+              <w:spacing w:line="285" w:lineRule="atLeast"/>
+              <w:rPr>
+                <w:rFonts w:ascii="Consolas" w:eastAsia="Times New Roman" w:hAnsi="Consolas" w:cs="Times New Roman"/>
+                <w:color w:val="000000"/>
+                <w:sz w:val="21"/>
+                <w:szCs w:val="21"/>
+                <w:lang w:eastAsia="es-MX"/>
+              </w:rPr>
+            </w:pPr>
+            <w:r>
+              <w:rPr>
+                <w:rFonts w:ascii="Consolas" w:eastAsia="Times New Roman" w:hAnsi="Consolas" w:cs="Times New Roman"/>
+                <w:color w:val="000000"/>
+                <w:sz w:val="21"/>
+                <w:szCs w:val="21"/>
+                <w:lang w:eastAsia="es-MX"/>
+              </w:rPr>
+              <w:t xml:space="preserve">            </w:t>
+            </w:r>
+            <w:r>
+              <w:rPr>
+                <w:rFonts w:ascii="Consolas" w:eastAsia="Times New Roman" w:hAnsi="Consolas" w:cs="Times New Roman"/>
+                <w:color w:val="A31515"/>
+                <w:sz w:val="21"/>
+                <w:szCs w:val="21"/>
+                <w:lang w:eastAsia="es-MX"/>
+              </w:rPr>
+              <w:t>"</w:t>
+            </w:r>
+            <w:r>
+              <w:rPr>
+                <w:rFonts w:ascii="Consolas" w:eastAsia="Times New Roman" w:hAnsi="Consolas" w:cs="Times New Roman"/>
+                <w:color w:val="FF0000"/>
+                <w:sz w:val="21"/>
+                <w:szCs w:val="21"/>
+                <w:lang w:eastAsia="es-MX"/>
+              </w:rPr>
+              <w:t>\</w:t>
+            </w:r>
+            <w:proofErr w:type="spellStart"/>
+            <w:r>
+              <w:rPr>
+                <w:rFonts w:ascii="Consolas" w:eastAsia="Times New Roman" w:hAnsi="Consolas" w:cs="Times New Roman"/>
+                <w:color w:val="FF0000"/>
+                <w:sz w:val="21"/>
+                <w:szCs w:val="21"/>
+                <w:lang w:eastAsia="es-MX"/>
+              </w:rPr>
+              <w:t>n</w:t>
+            </w:r>
+            <w:r>
+              <w:rPr>
+                <w:rFonts w:ascii="Consolas" w:eastAsia="Times New Roman" w:hAnsi="Consolas" w:cs="Times New Roman"/>
+                <w:color w:val="A31515"/>
+                <w:sz w:val="21"/>
+                <w:szCs w:val="21"/>
+                <w:lang w:eastAsia="es-MX"/>
+              </w:rPr>
+              <w:t>ISBN</w:t>
+            </w:r>
+            <w:proofErr w:type="spellEnd"/>
+            <w:r>
+              <w:rPr>
+                <w:rFonts w:ascii="Consolas" w:eastAsia="Times New Roman" w:hAnsi="Consolas" w:cs="Times New Roman"/>
+                <w:color w:val="A31515"/>
+                <w:sz w:val="21"/>
+                <w:szCs w:val="21"/>
+                <w:lang w:eastAsia="es-MX"/>
+              </w:rPr>
+              <w:t>: "</w:t>
+            </w:r>
+            <w:r>
+              <w:rPr>
+                <w:rFonts w:ascii="Consolas" w:eastAsia="Times New Roman" w:hAnsi="Consolas" w:cs="Times New Roman"/>
+                <w:color w:val="000000"/>
+                <w:sz w:val="21"/>
+                <w:szCs w:val="21"/>
+                <w:lang w:eastAsia="es-MX"/>
+              </w:rPr>
+              <w:t xml:space="preserve"> + </w:t>
+            </w:r>
+            <w:proofErr w:type="spellStart"/>
+            <w:r>
+              <w:rPr>
+                <w:rFonts w:ascii="Consolas" w:eastAsia="Times New Roman" w:hAnsi="Consolas" w:cs="Times New Roman"/>
+                <w:color w:val="222222"/>
+                <w:sz w:val="21"/>
+                <w:szCs w:val="21"/>
+                <w:lang w:eastAsia="es-MX"/>
+              </w:rPr>
+              <w:t>isbn</w:t>
+            </w:r>
+            <w:proofErr w:type="spellEnd"/>
+            <w:r>
+              <w:rPr>
+                <w:rFonts w:ascii="Consolas" w:eastAsia="Times New Roman" w:hAnsi="Consolas" w:cs="Times New Roman"/>
+                <w:color w:val="000000"/>
+                <w:sz w:val="21"/>
+                <w:szCs w:val="21"/>
+                <w:lang w:eastAsia="es-MX"/>
+              </w:rPr>
+              <w:t xml:space="preserve"> +</w:t>
+            </w:r>
+          </w:p>
+          <w:p>
+            <w:pPr>
+              <w:shd w:val="clear" w:color="auto" w:fill="FFFFFF"/>
+              <w:spacing w:line="285" w:lineRule="atLeast"/>
+              <w:rPr>
+                <w:rFonts w:ascii="Consolas" w:eastAsia="Times New Roman" w:hAnsi="Consolas" w:cs="Times New Roman"/>
+                <w:color w:val="000000"/>
+                <w:sz w:val="21"/>
+                <w:szCs w:val="21"/>
+                <w:lang w:eastAsia="es-MX"/>
+              </w:rPr>
+            </w:pPr>
+            <w:r>
+              <w:rPr>
+                <w:rFonts w:ascii="Consolas" w:eastAsia="Times New Roman" w:hAnsi="Consolas" w:cs="Times New Roman"/>
+                <w:color w:val="000000"/>
+                <w:sz w:val="21"/>
+                <w:szCs w:val="21"/>
+                <w:lang w:eastAsia="es-MX"/>
+              </w:rPr>
+              <w:t xml:space="preserve">            </w:t>
+            </w:r>
+            <w:r>
+              <w:rPr>
+                <w:rFonts w:ascii="Consolas" w:eastAsia="Times New Roman" w:hAnsi="Consolas" w:cs="Times New Roman"/>
+                <w:color w:val="A31515"/>
+                <w:sz w:val="21"/>
+                <w:szCs w:val="21"/>
+                <w:lang w:eastAsia="es-MX"/>
+              </w:rPr>
+              <w:t>"</w:t>
+            </w:r>
+            <w:r>
+              <w:rPr>
+                <w:rFonts w:ascii="Consolas" w:eastAsia="Times New Roman" w:hAnsi="Consolas" w:cs="Times New Roman"/>
+                <w:color w:val="A31515"/>
+                <w:sz w:val="21"/>
+                <w:szCs w:val="21"/>
+                <w:lang w:eastAsia="es-MX"/>
+              </w:rPr>
+              <w:t>\</w:t>
+            </w:r>
+            <w:proofErr w:type="spellStart"/>
+            <w:r>
+              <w:rPr>
+                <w:rFonts w:ascii="Consolas" w:eastAsia="Times New Roman" w:hAnsi="Consolas" w:cs="Times New Roman"/>
+                <w:color w:val="A31515"/>
+                <w:sz w:val="21"/>
+                <w:szCs w:val="21"/>
+                <w:lang w:eastAsia="es-MX"/>
+              </w:rPr>
+              <w:t>n</w:t>
+            </w:r>
+            <w:r>
+              <w:rPr>
+                <w:rFonts w:ascii="Consolas" w:eastAsia="Times New Roman" w:hAnsi="Consolas" w:cs="Times New Roman"/>
+                <w:color w:val="A31515"/>
+                <w:sz w:val="21"/>
+                <w:szCs w:val="21"/>
+                <w:lang w:eastAsia="es-MX"/>
+              </w:rPr>
+              <w:t>No</w:t>
+            </w:r>
+            <w:proofErr w:type="spellEnd"/>
+            <w:r>
+              <w:rPr>
+                <w:rFonts w:ascii="Consolas" w:eastAsia="Times New Roman" w:hAnsi="Consolas" w:cs="Times New Roman"/>
+                <w:color w:val="A31515"/>
+                <w:sz w:val="21"/>
+                <w:szCs w:val="21"/>
+                <w:lang w:eastAsia="es-MX"/>
+              </w:rPr>
+              <w:t>. paginas: "</w:t>
+            </w:r>
+            <w:r>
+              <w:rPr>
+                <w:rFonts w:ascii="Consolas" w:eastAsia="Times New Roman" w:hAnsi="Consolas" w:cs="Times New Roman"/>
+                <w:color w:val="000000"/>
+                <w:sz w:val="21"/>
+                <w:szCs w:val="21"/>
+                <w:lang w:eastAsia="es-MX"/>
+              </w:rPr>
+              <w:t xml:space="preserve"> + </w:t>
+            </w:r>
+            <w:proofErr w:type="spellStart"/>
+            <w:r>
+              <w:rPr>
+                <w:rFonts w:ascii="Consolas" w:eastAsia="Times New Roman" w:hAnsi="Consolas" w:cs="Times New Roman"/>
+                <w:color w:val="222222"/>
+                <w:sz w:val="21"/>
+                <w:szCs w:val="21"/>
+                <w:lang w:eastAsia="es-MX"/>
+              </w:rPr>
+              <w:t>numeroPaginas</w:t>
+            </w:r>
+            <w:proofErr w:type="spellEnd"/>
+            <w:r>
+              <w:rPr>
+                <w:rFonts w:ascii="Consolas" w:eastAsia="Times New Roman" w:hAnsi="Consolas" w:cs="Times New Roman"/>
+                <w:color w:val="222222"/>
+                <w:sz w:val="21"/>
+                <w:szCs w:val="21"/>
+                <w:lang w:eastAsia="es-MX"/>
+              </w:rPr>
+              <w:t>;</w:t>
+            </w:r>
+          </w:p>
+          <w:p>
+            <w:pPr>
+              <w:shd w:val="clear" w:color="auto" w:fill="FFFFFF"/>
+              <w:spacing w:line="285" w:lineRule="atLeast"/>
+              <w:rPr>
+                <w:rFonts w:ascii="Consolas" w:eastAsia="Times New Roman" w:hAnsi="Consolas" w:cs="Times New Roman"/>
+                <w:color w:val="000000"/>
+                <w:sz w:val="21"/>
+                <w:szCs w:val="21"/>
+                <w:lang w:eastAsia="es-MX"/>
+              </w:rPr>
+            </w:pPr>
+            <w:r>
+              <w:rPr>
+                <w:rFonts w:ascii="Consolas" w:eastAsia="Times New Roman" w:hAnsi="Consolas" w:cs="Times New Roman"/>
+                <w:color w:val="000000"/>
+                <w:sz w:val="21"/>
+                <w:szCs w:val="21"/>
+                <w:lang w:eastAsia="es-MX"/>
+              </w:rPr>
+              <w:t xml:space="preserve">            </w:t>
+            </w:r>
+          </w:p>
+          <w:p>
+            <w:pPr>
+              <w:shd w:val="clear" w:color="auto" w:fill="FFFFFF"/>
+              <w:spacing w:line="285" w:lineRule="atLeast"/>
+              <w:rPr>
+                <w:rFonts w:ascii="Consolas" w:eastAsia="Times New Roman" w:hAnsi="Consolas" w:cs="Times New Roman"/>
+                <w:color w:val="000000"/>
+                <w:sz w:val="21"/>
+                <w:szCs w:val="21"/>
+                <w:lang w:eastAsia="es-MX"/>
+              </w:rPr>
+            </w:pPr>
+            <w:r>
+              <w:rPr>
+                <w:rFonts w:ascii="Consolas" w:eastAsia="Times New Roman" w:hAnsi="Consolas" w:cs="Times New Roman"/>
+                <w:color w:val="000000"/>
+                <w:sz w:val="21"/>
+                <w:szCs w:val="21"/>
+                <w:lang w:eastAsia="es-MX"/>
+              </w:rPr>
+              <w:t xml:space="preserve">    </w:t>
+            </w:r>
+            <w:r>
+              <w:rPr>
+                <w:rFonts w:ascii="Consolas" w:eastAsia="Times New Roman" w:hAnsi="Consolas" w:cs="Times New Roman"/>
+                <w:color w:val="222222"/>
+                <w:sz w:val="21"/>
+                <w:szCs w:val="21"/>
+                <w:lang w:eastAsia="es-MX"/>
+              </w:rPr>
+              <w:t>}</w:t>
+            </w:r>
+          </w:p>
+        </w:tc>
+      </w:tr>
+    </w:tbl>
+    <w:p/>
+    <w:p>
+      <w:r>
+        <w:t>Vuelve a compilar el archivo Libro.java</w:t>
+      </w:r>
+    </w:p>
+    <w:p>
+      <w:r>
+        <w:t xml:space="preserve">Ejecuta nuevamente el </w:t>
+      </w:r>
+      <w:proofErr w:type="spellStart"/>
+      <w:r>
+        <w:t>TestLibro</w:t>
+      </w:r>
+      <w:proofErr w:type="spellEnd"/>
+      <w:r>
+        <w:t xml:space="preserve"> y observa la salida</w:t>
+      </w:r>
+    </w:p>
+    <w:tbl>
+      <w:tblPr>
+        <w:tblStyle w:val="Tablaconcuadrcula"/>
+        <w:tblW w:w="0" w:type="auto"/>
+        <w:tblLook w:val="04A0" w:firstRow="1" w:lastRow="0" w:firstColumn="1" w:lastColumn="0" w:noHBand="0" w:noVBand="1"/>
+      </w:tblPr>
+      <w:tblGrid>
+        <w:gridCol w:w="8828"/>
+      </w:tblGrid>
+      <w:tr>
+        <w:tc>
+          <w:tcPr>
+            <w:tcW w:w="8828" w:type="dxa"/>
+          </w:tcPr>
+          <w:p>
+            <w:proofErr w:type="spellStart"/>
+            <w:r>
+              <w:t>Titulo</w:t>
+            </w:r>
+            <w:proofErr w:type="spellEnd"/>
+            <w:r>
+              <w:t>: El principito</w:t>
+            </w:r>
+          </w:p>
+          <w:p>
+            <w:r>
+              <w:t xml:space="preserve">Resumen: Soldado perdido en el </w:t>
+            </w:r>
+            <w:proofErr w:type="spellStart"/>
+            <w:r>
+              <w:t>Shahara</w:t>
+            </w:r>
+            <w:proofErr w:type="spellEnd"/>
+          </w:p>
+          <w:p>
+            <w:r>
+              <w:t>ISBN: 406-608-711-9</w:t>
+            </w:r>
+          </w:p>
+          <w:p>
+            <w:r>
+              <w:t xml:space="preserve">No. </w:t>
+            </w:r>
+            <w:proofErr w:type="spellStart"/>
+            <w:r>
+              <w:t>paginas</w:t>
+            </w:r>
+            <w:proofErr w:type="spellEnd"/>
+            <w:r>
+              <w:t>: 78</w:t>
+            </w:r>
+          </w:p>
+        </w:tc>
+      </w:tr>
+    </w:tbl>
+    <w:p/>
+    <w:p>
+      <w:pPr>
+        <w:rPr>
+          <w:b/>
+          <w:color w:val="FF0000"/>
+          <w:u w:val="single"/>
+        </w:rPr>
+      </w:pPr>
+      <w:r>
+        <w:rPr>
+          <w:b/>
+          <w:color w:val="FF0000"/>
+          <w:u w:val="single"/>
+        </w:rPr>
         <w:lastRenderedPageBreak/>
         <w:t>Desafío</w:t>
       </w:r>
     </w:p>
     <w:p>
-      <w:r>
-        <w:t>Agregar propiedades</w:t>
+      <w:pPr>
+        <w:pStyle w:val="Prrafodelista"/>
+        <w:numPr>
+          <w:ilvl w:val="0"/>
+          <w:numId w:val="7"/>
+        </w:numPr>
+      </w:pPr>
+      <w:r>
+        <w:t>Despliega el contenido del libro que elegiste.</w:t>
+      </w:r>
+    </w:p>
+    <w:p>
+      <w:pPr>
+        <w:pStyle w:val="Prrafodelista"/>
+        <w:numPr>
+          <w:ilvl w:val="0"/>
+          <w:numId w:val="7"/>
+        </w:numPr>
+      </w:pPr>
+      <w:r>
+        <w:t>Implementa la clase Autor</w:t>
+      </w:r>
+    </w:p>
+    <w:p>
+      <w:pPr>
+        <w:pStyle w:val="Prrafodelista"/>
+        <w:numPr>
+          <w:ilvl w:val="1"/>
+          <w:numId w:val="7"/>
+        </w:numPr>
+      </w:pPr>
+      <w:r>
+        <w:t xml:space="preserve">Toma en cuenta que la clase Date se encuentra en </w:t>
+      </w:r>
+      <w:proofErr w:type="spellStart"/>
+      <w:proofErr w:type="gramStart"/>
+      <w:r>
+        <w:rPr>
+          <w:b/>
+        </w:rPr>
+        <w:t>java.util</w:t>
+      </w:r>
+      <w:proofErr w:type="gramEnd"/>
+      <w:r>
+        <w:rPr>
+          <w:b/>
+        </w:rPr>
+        <w:t>.Date</w:t>
+      </w:r>
+      <w:proofErr w:type="spellEnd"/>
+      <w:r>
+        <w:t>, por tanto deberás importarla como a la clase Scanner.</w:t>
+      </w:r>
+    </w:p>
+    <w:p>
+      <w:pPr>
+        <w:pStyle w:val="Prrafodelista"/>
+        <w:numPr>
+          <w:ilvl w:val="1"/>
+          <w:numId w:val="7"/>
+        </w:numPr>
+      </w:pPr>
+      <w:r>
+        <w:t>Define sus atributos de acuerdo al diagrama de clase.</w:t>
+      </w:r>
+    </w:p>
+    <w:p>
+      <w:pPr>
+        <w:pStyle w:val="Prrafodelista"/>
+        <w:numPr>
+          <w:ilvl w:val="1"/>
+          <w:numId w:val="7"/>
+        </w:numPr>
+      </w:pPr>
+      <w:r>
+        <w:t>Implementa los métodos escribir, leer</w:t>
+      </w:r>
+    </w:p>
+    <w:p>
+      <w:pPr>
+        <w:pStyle w:val="Prrafodelista"/>
+        <w:numPr>
+          <w:ilvl w:val="1"/>
+          <w:numId w:val="7"/>
+        </w:numPr>
+      </w:pPr>
+      <w:r>
+        <w:t xml:space="preserve">Implementar el método </w:t>
+      </w:r>
+      <w:proofErr w:type="spellStart"/>
+      <w:proofErr w:type="gramStart"/>
+      <w:r>
+        <w:t>toString</w:t>
+      </w:r>
+      <w:proofErr w:type="spellEnd"/>
+      <w:r>
+        <w:t>(</w:t>
+      </w:r>
+      <w:proofErr w:type="gramEnd"/>
+      <w:r>
+        <w:t>) que despliega el contenido del objeto.</w:t>
+      </w:r>
+    </w:p>
+    <w:p>
+      <w:pPr>
+        <w:pStyle w:val="Prrafodelista"/>
+        <w:numPr>
+          <w:ilvl w:val="0"/>
+          <w:numId w:val="7"/>
+        </w:numPr>
+      </w:pPr>
+      <w:r>
+        <w:t xml:space="preserve">Compila la clase Autor con la instrucción </w:t>
+      </w:r>
+      <w:proofErr w:type="spellStart"/>
+      <w:r>
+        <w:t>javac</w:t>
+      </w:r>
+      <w:proofErr w:type="spellEnd"/>
+      <w:r>
+        <w:t xml:space="preserve"> Autor.java</w:t>
+      </w:r>
+    </w:p>
+    <w:p>
+      <w:pPr>
+        <w:pStyle w:val="Prrafodelista"/>
+        <w:numPr>
+          <w:ilvl w:val="0"/>
+          <w:numId w:val="7"/>
+        </w:numPr>
+      </w:pPr>
+      <w:r>
+        <w:t>Crea una clase llamada TestLibro.java donde:</w:t>
+      </w:r>
+    </w:p>
+    <w:p>
+      <w:pPr>
+        <w:pStyle w:val="Prrafodelista"/>
+        <w:numPr>
+          <w:ilvl w:val="1"/>
+          <w:numId w:val="7"/>
+        </w:numPr>
+      </w:pPr>
+      <w:r>
+        <w:t>Crea un objeto de tipo autor.</w:t>
+      </w:r>
+    </w:p>
+    <w:p>
+      <w:pPr>
+        <w:pStyle w:val="Prrafodelista"/>
+        <w:numPr>
+          <w:ilvl w:val="1"/>
+          <w:numId w:val="7"/>
+        </w:numPr>
+      </w:pPr>
+      <w:r>
+        <w:t>Establece tus datos personales</w:t>
+      </w:r>
+      <w:r>
+        <w:t>, considerando que es un autor</w:t>
+      </w:r>
+      <w:r>
+        <w:t>.</w:t>
+      </w:r>
+    </w:p>
+    <w:p>
+      <w:pPr>
+        <w:pStyle w:val="Prrafodelista"/>
+        <w:numPr>
+          <w:ilvl w:val="1"/>
+          <w:numId w:val="7"/>
+        </w:numPr>
+      </w:pPr>
+      <w:r>
+        <w:t xml:space="preserve">Para establecer la fecha es con new </w:t>
+      </w:r>
+      <w:proofErr w:type="gramStart"/>
+      <w:r>
+        <w:t>Date(</w:t>
+      </w:r>
+      <w:proofErr w:type="gramEnd"/>
+      <w:r>
+        <w:t xml:space="preserve">año, mes, </w:t>
+      </w:r>
+      <w:proofErr w:type="spellStart"/>
+      <w:r>
+        <w:t>dia</w:t>
+      </w:r>
+      <w:proofErr w:type="spellEnd"/>
+      <w:r>
+        <w:t>) con número.</w:t>
       </w:r>
       <w:bookmarkStart w:id="0" w:name="_GoBack"/>
       <w:bookmarkEnd w:id="0"/>
     </w:p>
+    <w:p>
+      <w:pPr>
+        <w:pStyle w:val="Prrafodelista"/>
+        <w:numPr>
+          <w:ilvl w:val="1"/>
+          <w:numId w:val="7"/>
+        </w:numPr>
+      </w:pPr>
+      <w:r>
+        <w:t>Invoca los métodos escribir y leer y observa que indica la acción.</w:t>
+      </w:r>
+    </w:p>
+    <w:p/>
+    <w:p/>
+    <w:p/>
     <w:sectPr>
-      <w:headerReference w:type="default" r:id="rId15"/>
+      <w:headerReference w:type="default" r:id="rId19"/>
       <w:pgSz w:w="12240" w:h="15840"/>
       <w:pgMar w:top="1417" w:right="1701" w:bottom="1417" w:left="1701" w:header="708" w:footer="708" w:gutter="0"/>
       <w:cols w:space="708"/>
@@ -3410,7 +5079,7 @@
 </file>
 
 <file path=word/endnotes.xml><?xml version="1.0" encoding="utf-8"?>
-<w:endnotes xmlns:wpc="http://schemas.microsoft.com/office/word/2010/wordprocessingCanvas" xmlns:cx="http://schemas.microsoft.com/office/drawing/2014/chartex" xmlns:cx1="http://schemas.microsoft.com/office/drawing/2015/9/8/chartex" xmlns:cx2="http://schemas.microsoft.com/office/drawing/2015/10/21/chartex" xmlns:cx3="http://schemas.microsoft.com/office/drawing/2016/5/9/chartex" xmlns:cx4="http://schemas.microsoft.com/office/drawing/2016/5/10/chartex" xmlns:cx5="http://schemas.microsoft.com/office/drawing/2016/5/11/chartex" xmlns:cx6="http://schemas.microsoft.com/office/drawing/2016/5/12/chartex" xmlns:cx7="http://schemas.microsoft.com/office/drawing/2016/5/13/chartex" xmlns:cx8="http://schemas.microsoft.com/office/drawing/2016/5/14/chartex" xmlns:mc="http://schemas.openxmlformats.org/markup-compatibility/2006" xmlns:aink="http://schemas.microsoft.com/office/drawing/2016/ink" xmlns:am3d="http://schemas.microsoft.com/office/drawing/2017/model3d" xmlns:o="urn:schemas-microsoft-com:office:office" xmlns:r="http://schemas.openxmlformats.org/officeDocument/2006/relationships" xmlns:m="http://schemas.openxmlformats.org/officeDocument/2006/math" xmlns:v="urn:schemas-microsoft-com:vml" xmlns:wp14="http://schemas.microsoft.com/office/word/2010/wordprocessingDrawing" xmlns:wp="http://schemas.openxmlformats.org/drawingml/2006/wordprocessingDrawing" xmlns:w10="urn:schemas-microsoft-com:office:word" xmlns:w="http://schemas.openxmlformats.org/wordprocessingml/2006/main" xmlns:w14="http://schemas.microsoft.com/office/word/2010/wordml" xmlns:w15="http://schemas.microsoft.com/office/word/2012/wordml" xmlns:w16cid="http://schemas.microsoft.com/office/word/2016/wordml/cid" xmlns:w16se="http://schemas.microsoft.com/office/word/2015/wordml/symex" xmlns:wpg="http://schemas.microsoft.com/office/word/2010/wordprocessingGroup" xmlns:wpi="http://schemas.microsoft.com/office/word/2010/wordprocessingInk" xmlns:wne="http://schemas.microsoft.com/office/word/2006/wordml" xmlns:wps="http://schemas.microsoft.com/office/word/2010/wordprocessingShape" mc:Ignorable="w14 w15 w16se w16cid wp14">
+<w:endnotes xmlns:wpc="http://schemas.microsoft.com/office/word/2010/wordprocessingCanvas" xmlns:cx="http://schemas.microsoft.com/office/drawing/2014/chartex" xmlns:mc="http://schemas.openxmlformats.org/markup-compatibility/2006" xmlns:o="urn:schemas-microsoft-com:office:office" xmlns:r="http://schemas.openxmlformats.org/officeDocument/2006/relationships" xmlns:m="http://schemas.openxmlformats.org/officeDocument/2006/math" xmlns:v="urn:schemas-microsoft-com:vml" xmlns:wp14="http://schemas.microsoft.com/office/word/2010/wordprocessingDrawing" xmlns:wp="http://schemas.openxmlformats.org/drawingml/2006/wordprocessingDrawing" xmlns:w10="urn:schemas-microsoft-com:office:word" xmlns:w="http://schemas.openxmlformats.org/wordprocessingml/2006/main" xmlns:w14="http://schemas.microsoft.com/office/word/2010/wordml" xmlns:w15="http://schemas.microsoft.com/office/word/2012/wordml" xmlns:w16se="http://schemas.microsoft.com/office/word/2015/wordml/symex" xmlns:wpg="http://schemas.microsoft.com/office/word/2010/wordprocessingGroup" xmlns:wpi="http://schemas.microsoft.com/office/word/2010/wordprocessingInk" xmlns:wne="http://schemas.microsoft.com/office/word/2006/wordml" xmlns:wps="http://schemas.microsoft.com/office/word/2010/wordprocessingShape" mc:Ignorable="w14 w15 w16se wp14">
   <w:endnote w:type="separator" w:id="-1">
     <w:p>
       <w:pPr>
@@ -3435,7 +5104,7 @@
 </file>
 
 <file path=word/footnotes.xml><?xml version="1.0" encoding="utf-8"?>
-<w:footnotes xmlns:wpc="http://schemas.microsoft.com/office/word/2010/wordprocessingCanvas" xmlns:cx="http://schemas.microsoft.com/office/drawing/2014/chartex" xmlns:cx1="http://schemas.microsoft.com/office/drawing/2015/9/8/chartex" xmlns:cx2="http://schemas.microsoft.com/office/drawing/2015/10/21/chartex" xmlns:cx3="http://schemas.microsoft.com/office/drawing/2016/5/9/chartex" xmlns:cx4="http://schemas.microsoft.com/office/drawing/2016/5/10/chartex" xmlns:cx5="http://schemas.microsoft.com/office/drawing/2016/5/11/chartex" xmlns:cx6="http://schemas.microsoft.com/office/drawing/2016/5/12/chartex" xmlns:cx7="http://schemas.microsoft.com/office/drawing/2016/5/13/chartex" xmlns:cx8="http://schemas.microsoft.com/office/drawing/2016/5/14/chartex" xmlns:mc="http://schemas.openxmlformats.org/markup-compatibility/2006" xmlns:aink="http://schemas.microsoft.com/office/drawing/2016/ink" xmlns:am3d="http://schemas.microsoft.com/office/drawing/2017/model3d" xmlns:o="urn:schemas-microsoft-com:office:office" xmlns:r="http://schemas.openxmlformats.org/officeDocument/2006/relationships" xmlns:m="http://schemas.openxmlformats.org/officeDocument/2006/math" xmlns:v="urn:schemas-microsoft-com:vml" xmlns:wp14="http://schemas.microsoft.com/office/word/2010/wordprocessingDrawing" xmlns:wp="http://schemas.openxmlformats.org/drawingml/2006/wordprocessingDrawing" xmlns:w10="urn:schemas-microsoft-com:office:word" xmlns:w="http://schemas.openxmlformats.org/wordprocessingml/2006/main" xmlns:w14="http://schemas.microsoft.com/office/word/2010/wordml" xmlns:w15="http://schemas.microsoft.com/office/word/2012/wordml" xmlns:w16cid="http://schemas.microsoft.com/office/word/2016/wordml/cid" xmlns:w16se="http://schemas.microsoft.com/office/word/2015/wordml/symex" xmlns:wpg="http://schemas.microsoft.com/office/word/2010/wordprocessingGroup" xmlns:wpi="http://schemas.microsoft.com/office/word/2010/wordprocessingInk" xmlns:wne="http://schemas.microsoft.com/office/word/2006/wordml" xmlns:wps="http://schemas.microsoft.com/office/word/2010/wordprocessingShape" mc:Ignorable="w14 w15 w16se w16cid wp14">
+<w:footnotes xmlns:wpc="http://schemas.microsoft.com/office/word/2010/wordprocessingCanvas" xmlns:cx="http://schemas.microsoft.com/office/drawing/2014/chartex" xmlns:mc="http://schemas.openxmlformats.org/markup-compatibility/2006" xmlns:o="urn:schemas-microsoft-com:office:office" xmlns:r="http://schemas.openxmlformats.org/officeDocument/2006/relationships" xmlns:m="http://schemas.openxmlformats.org/officeDocument/2006/math" xmlns:v="urn:schemas-microsoft-com:vml" xmlns:wp14="http://schemas.microsoft.com/office/word/2010/wordprocessingDrawing" xmlns:wp="http://schemas.openxmlformats.org/drawingml/2006/wordprocessingDrawing" xmlns:w10="urn:schemas-microsoft-com:office:word" xmlns:w="http://schemas.openxmlformats.org/wordprocessingml/2006/main" xmlns:w14="http://schemas.microsoft.com/office/word/2010/wordml" xmlns:w15="http://schemas.microsoft.com/office/word/2012/wordml" xmlns:w16se="http://schemas.microsoft.com/office/word/2015/wordml/symex" xmlns:wpg="http://schemas.microsoft.com/office/word/2010/wordprocessingGroup" xmlns:wpi="http://schemas.microsoft.com/office/word/2010/wordprocessingInk" xmlns:wne="http://schemas.microsoft.com/office/word/2006/wordml" xmlns:wps="http://schemas.microsoft.com/office/word/2010/wordprocessingShape" mc:Ignorable="w14 w15 w16se wp14">
   <w:footnote w:type="separator" w:id="-1">
     <w:p>
       <w:pPr>
@@ -3460,7 +5129,7 @@
 </file>
 
 <file path=word/header1.xml><?xml version="1.0" encoding="utf-8"?>
-<w:hdr xmlns:wpc="http://schemas.microsoft.com/office/word/2010/wordprocessingCanvas" xmlns:cx="http://schemas.microsoft.com/office/drawing/2014/chartex" xmlns:cx1="http://schemas.microsoft.com/office/drawing/2015/9/8/chartex" xmlns:cx2="http://schemas.microsoft.com/office/drawing/2015/10/21/chartex" xmlns:cx3="http://schemas.microsoft.com/office/drawing/2016/5/9/chartex" xmlns:cx4="http://schemas.microsoft.com/office/drawing/2016/5/10/chartex" xmlns:cx5="http://schemas.microsoft.com/office/drawing/2016/5/11/chartex" xmlns:cx6="http://schemas.microsoft.com/office/drawing/2016/5/12/chartex" xmlns:cx7="http://schemas.microsoft.com/office/drawing/2016/5/13/chartex" xmlns:cx8="http://schemas.microsoft.com/office/drawing/2016/5/14/chartex" xmlns:mc="http://schemas.openxmlformats.org/markup-compatibility/2006" xmlns:aink="http://schemas.microsoft.com/office/drawing/2016/ink" xmlns:am3d="http://schemas.microsoft.com/office/drawing/2017/model3d" xmlns:o="urn:schemas-microsoft-com:office:office" xmlns:r="http://schemas.openxmlformats.org/officeDocument/2006/relationships" xmlns:m="http://schemas.openxmlformats.org/officeDocument/2006/math" xmlns:v="urn:schemas-microsoft-com:vml" xmlns:wp14="http://schemas.microsoft.com/office/word/2010/wordprocessingDrawing" xmlns:wp="http://schemas.openxmlformats.org/drawingml/2006/wordprocessingDrawing" xmlns:w10="urn:schemas-microsoft-com:office:word" xmlns:w="http://schemas.openxmlformats.org/wordprocessingml/2006/main" xmlns:w14="http://schemas.microsoft.com/office/word/2010/wordml" xmlns:w15="http://schemas.microsoft.com/office/word/2012/wordml" xmlns:w16cid="http://schemas.microsoft.com/office/word/2016/wordml/cid" xmlns:w16se="http://schemas.microsoft.com/office/word/2015/wordml/symex" xmlns:wpg="http://schemas.microsoft.com/office/word/2010/wordprocessingGroup" xmlns:wpi="http://schemas.microsoft.com/office/word/2010/wordprocessingInk" xmlns:wne="http://schemas.microsoft.com/office/word/2006/wordml" xmlns:wps="http://schemas.microsoft.com/office/word/2010/wordprocessingShape" mc:Ignorable="w14 w15 w16se w16cid wp14">
+<w:hdr xmlns:wpc="http://schemas.microsoft.com/office/word/2010/wordprocessingCanvas" xmlns:cx="http://schemas.microsoft.com/office/drawing/2014/chartex" xmlns:mc="http://schemas.openxmlformats.org/markup-compatibility/2006" xmlns:o="urn:schemas-microsoft-com:office:office" xmlns:r="http://schemas.openxmlformats.org/officeDocument/2006/relationships" xmlns:m="http://schemas.openxmlformats.org/officeDocument/2006/math" xmlns:v="urn:schemas-microsoft-com:vml" xmlns:wp14="http://schemas.microsoft.com/office/word/2010/wordprocessingDrawing" xmlns:wp="http://schemas.openxmlformats.org/drawingml/2006/wordprocessingDrawing" xmlns:w10="urn:schemas-microsoft-com:office:word" xmlns:w="http://schemas.openxmlformats.org/wordprocessingml/2006/main" xmlns:w14="http://schemas.microsoft.com/office/word/2010/wordml" xmlns:w15="http://schemas.microsoft.com/office/word/2012/wordml" xmlns:w16se="http://schemas.microsoft.com/office/word/2015/wordml/symex" xmlns:wpg="http://schemas.microsoft.com/office/word/2010/wordprocessingGroup" xmlns:wpi="http://schemas.microsoft.com/office/word/2010/wordprocessingInk" xmlns:wne="http://schemas.microsoft.com/office/word/2006/wordml" xmlns:wps="http://schemas.microsoft.com/office/word/2010/wordprocessingShape" mc:Ignorable="w14 w15 w16se wp14">
   <w:p>
     <w:pPr>
       <w:pStyle w:val="Encabezado"/>
@@ -3478,7 +5147,7 @@
 </file>
 
 <file path=word/numbering.xml><?xml version="1.0" encoding="utf-8"?>
-<w:numbering xmlns:wpc="http://schemas.microsoft.com/office/word/2010/wordprocessingCanvas" xmlns:cx="http://schemas.microsoft.com/office/drawing/2014/chartex" xmlns:cx1="http://schemas.microsoft.com/office/drawing/2015/9/8/chartex" xmlns:cx2="http://schemas.microsoft.com/office/drawing/2015/10/21/chartex" xmlns:cx3="http://schemas.microsoft.com/office/drawing/2016/5/9/chartex" xmlns:cx4="http://schemas.microsoft.com/office/drawing/2016/5/10/chartex" xmlns:cx5="http://schemas.microsoft.com/office/drawing/2016/5/11/chartex" xmlns:cx6="http://schemas.microsoft.com/office/drawing/2016/5/12/chartex" xmlns:cx7="http://schemas.microsoft.com/office/drawing/2016/5/13/chartex" xmlns:cx8="http://schemas.microsoft.com/office/drawing/2016/5/14/chartex" xmlns:mc="http://schemas.openxmlformats.org/markup-compatibility/2006" xmlns:aink="http://schemas.microsoft.com/office/drawing/2016/ink" xmlns:am3d="http://schemas.microsoft.com/office/drawing/2017/model3d" xmlns:o="urn:schemas-microsoft-com:office:office" xmlns:r="http://schemas.openxmlformats.org/officeDocument/2006/relationships" xmlns:m="http://schemas.openxmlformats.org/officeDocument/2006/math" xmlns:v="urn:schemas-microsoft-com:vml" xmlns:wp14="http://schemas.microsoft.com/office/word/2010/wordprocessingDrawing" xmlns:wp="http://schemas.openxmlformats.org/drawingml/2006/wordprocessingDrawing" xmlns:w10="urn:schemas-microsoft-com:office:word" xmlns:w="http://schemas.openxmlformats.org/wordprocessingml/2006/main" xmlns:w14="http://schemas.microsoft.com/office/word/2010/wordml" xmlns:w15="http://schemas.microsoft.com/office/word/2012/wordml" xmlns:w16cid="http://schemas.microsoft.com/office/word/2016/wordml/cid" xmlns:w16se="http://schemas.microsoft.com/office/word/2015/wordml/symex" xmlns:wpg="http://schemas.microsoft.com/office/word/2010/wordprocessingGroup" xmlns:wpi="http://schemas.microsoft.com/office/word/2010/wordprocessingInk" xmlns:wne="http://schemas.microsoft.com/office/word/2006/wordml" xmlns:wps="http://schemas.microsoft.com/office/word/2010/wordprocessingShape" mc:Ignorable="w14 w15 w16se w16cid wp14">
+<w:numbering xmlns:wpc="http://schemas.microsoft.com/office/word/2010/wordprocessingCanvas" xmlns:cx="http://schemas.microsoft.com/office/drawing/2014/chartex" xmlns:mc="http://schemas.openxmlformats.org/markup-compatibility/2006" xmlns:o="urn:schemas-microsoft-com:office:office" xmlns:r="http://schemas.openxmlformats.org/officeDocument/2006/relationships" xmlns:m="http://schemas.openxmlformats.org/officeDocument/2006/math" xmlns:v="urn:schemas-microsoft-com:vml" xmlns:wp14="http://schemas.microsoft.com/office/word/2010/wordprocessingDrawing" xmlns:wp="http://schemas.openxmlformats.org/drawingml/2006/wordprocessingDrawing" xmlns:w10="urn:schemas-microsoft-com:office:word" xmlns:w="http://schemas.openxmlformats.org/wordprocessingml/2006/main" xmlns:w14="http://schemas.microsoft.com/office/word/2010/wordml" xmlns:w15="http://schemas.microsoft.com/office/word/2012/wordml" xmlns:w16se="http://schemas.microsoft.com/office/word/2015/wordml/symex" xmlns:wpg="http://schemas.microsoft.com/office/word/2010/wordprocessingGroup" xmlns:wpi="http://schemas.microsoft.com/office/word/2010/wordprocessingInk" xmlns:wne="http://schemas.microsoft.com/office/word/2006/wordml" xmlns:wps="http://schemas.microsoft.com/office/word/2010/wordprocessingShape" mc:Ignorable="w14 w15 w16se wp14">
   <w:abstractNum w:abstractNumId="0" w15:restartNumberingAfterBreak="0">
     <w:nsid w:val="00631014"/>
     <w:multiLevelType w:val="hybridMultilevel"/>
@@ -3721,7 +5390,7 @@
         <w:rFonts w:ascii="Wingdings" w:hAnsi="Wingdings" w:hint="default"/>
       </w:rPr>
     </w:lvl>
-    <w:lvl w:ilvl="1" w:tplc="080A0003" w:tentative="1">
+    <w:lvl w:ilvl="1" w:tplc="080A0003">
       <w:start w:val="1"/>
       <w:numFmt w:val="bullet"/>
       <w:lvlText w:val="o"/>
@@ -4295,7 +5964,7 @@
 </file>
 
 <file path=word/styles.xml><?xml version="1.0" encoding="utf-8"?>
-<w:styles xmlns:mc="http://schemas.openxmlformats.org/markup-compatibility/2006" xmlns:r="http://schemas.openxmlformats.org/officeDocument/2006/relationships" xmlns:w="http://schemas.openxmlformats.org/wordprocessingml/2006/main" xmlns:w14="http://schemas.microsoft.com/office/word/2010/wordml" xmlns:w15="http://schemas.microsoft.com/office/word/2012/wordml" xmlns:w16cid="http://schemas.microsoft.com/office/word/2016/wordml/cid" xmlns:w16se="http://schemas.microsoft.com/office/word/2015/wordml/symex" mc:Ignorable="w14 w15 w16se w16cid">
+<w:styles xmlns:mc="http://schemas.openxmlformats.org/markup-compatibility/2006" xmlns:r="http://schemas.openxmlformats.org/officeDocument/2006/relationships" xmlns:w="http://schemas.openxmlformats.org/wordprocessingml/2006/main" xmlns:w14="http://schemas.microsoft.com/office/word/2010/wordml" xmlns:w15="http://schemas.microsoft.com/office/word/2012/wordml" xmlns:w16se="http://schemas.microsoft.com/office/word/2015/wordml/symex" mc:Ignorable="w14 w15 w16se">
   <w:docDefaults>
     <w:rPrDefault>
       <w:rPr>
@@ -4311,7 +5980,7 @@
       </w:pPr>
     </w:pPrDefault>
   </w:docDefaults>
-  <w:latentStyles w:defLockedState="0" w:defUIPriority="99" w:defSemiHidden="0" w:defUnhideWhenUsed="0" w:defQFormat="0" w:count="375">
+  <w:latentStyles w:defLockedState="0" w:defUIPriority="99" w:defSemiHidden="0" w:defUnhideWhenUsed="0" w:defQFormat="0" w:count="371">
     <w:lsdException w:name="Normal" w:uiPriority="0" w:qFormat="1"/>
     <w:lsdException w:name="heading 1" w:uiPriority="9" w:qFormat="1"/>
     <w:lsdException w:name="heading 2" w:semiHidden="1" w:uiPriority="9" w:unhideWhenUsed="1" w:qFormat="1"/>
@@ -4417,6 +6086,7 @@
     <w:lsdException w:name="HTML Sample" w:semiHidden="1" w:unhideWhenUsed="1"/>
     <w:lsdException w:name="HTML Typewriter" w:semiHidden="1" w:unhideWhenUsed="1"/>
     <w:lsdException w:name="HTML Variable" w:semiHidden="1" w:unhideWhenUsed="1"/>
+    <w:lsdException w:name="Normal Table" w:semiHidden="1" w:unhideWhenUsed="1"/>
     <w:lsdException w:name="annotation subject" w:semiHidden="1" w:unhideWhenUsed="1"/>
     <w:lsdException w:name="No List" w:semiHidden="1" w:unhideWhenUsed="1"/>
     <w:lsdException w:name="Outline List 1" w:semiHidden="1" w:unhideWhenUsed="1"/>
@@ -4460,8 +6130,10 @@
     <w:lsdException w:name="Table Elegant" w:semiHidden="1" w:unhideWhenUsed="1"/>
     <w:lsdException w:name="Table Professional" w:semiHidden="1" w:unhideWhenUsed="1"/>
     <w:lsdException w:name="Table Subtle 1" w:semiHidden="1" w:unhideWhenUsed="1"/>
+    <w:lsdException w:name="Table Subtle 2" w:semiHidden="1" w:unhideWhenUsed="1"/>
     <w:lsdException w:name="Table Web 1" w:semiHidden="1" w:unhideWhenUsed="1"/>
     <w:lsdException w:name="Table Web 2" w:semiHidden="1" w:unhideWhenUsed="1"/>
+    <w:lsdException w:name="Table Web 3" w:semiHidden="1" w:unhideWhenUsed="1"/>
     <w:lsdException w:name="Balloon Text" w:semiHidden="1" w:unhideWhenUsed="1"/>
     <w:lsdException w:name="Table Grid" w:uiPriority="39"/>
     <w:lsdException w:name="Table Theme" w:semiHidden="1" w:unhideWhenUsed="1"/>
@@ -4680,10 +6352,6 @@
     <w:lsdException w:name="List Table 5 Dark Accent 6" w:uiPriority="50"/>
     <w:lsdException w:name="List Table 6 Colorful Accent 6" w:uiPriority="51"/>
     <w:lsdException w:name="List Table 7 Colorful Accent 6" w:uiPriority="52"/>
-    <w:lsdException w:name="Mention" w:semiHidden="1" w:unhideWhenUsed="1"/>
-    <w:lsdException w:name="Smart Hyperlink" w:semiHidden="1" w:unhideWhenUsed="1"/>
-    <w:lsdException w:name="Hashtag" w:semiHidden="1" w:unhideWhenUsed="1"/>
-    <w:lsdException w:name="Unresolved Mention" w:semiHidden="1" w:unhideWhenUsed="1"/>
   </w:latentStyles>
   <w:style w:type="paragraph" w:default="1" w:styleId="Normal">
     <w:name w:val="Normal"/>
@@ -4869,7 +6537,7 @@
       <w:u w:val="single"/>
     </w:rPr>
   </w:style>
-  <w:style w:type="character" w:styleId="Mencinsinresolver">
+  <w:style w:type="character" w:customStyle="1" w:styleId="UnresolvedMention">
     <w:name w:val="Unresolved Mention"/>
     <w:basedOn w:val="Fuentedeprrafopredeter"/>
     <w:uiPriority w:val="99"/>

</xml_diff>